<commit_message>
small change in documentation
</commit_message>
<xml_diff>
--- a/TomasHardyGame/Telerik Academy OOP Teamwork.docx
+++ b/TomasHardyGame/Telerik Academy OOP Teamwork.docx
@@ -1,6 +1,6 @@
 
 <file path=word/document.xml><?xml version="1.0" encoding="utf-8"?>
-<w:document xmlns:wpc="http://schemas.microsoft.com/office/word/2010/wordprocessingCanvas" xmlns:mc="http://schemas.openxmlformats.org/markup-compatibility/2006" xmlns:o="urn:schemas-microsoft-com:office:office" xmlns:r="http://schemas.openxmlformats.org/officeDocument/2006/relationships" xmlns:m="http://schemas.openxmlformats.org/officeDocument/2006/math" xmlns:v="urn:schemas-microsoft-com:vml" xmlns:wp14="http://schemas.microsoft.com/office/word/2010/wordprocessingDrawing" xmlns:wp="http://schemas.openxmlformats.org/drawingml/2006/wordprocessingDrawing" xmlns:w10="urn:schemas-microsoft-com:office:word" xmlns:w="http://schemas.openxmlformats.org/wordprocessingml/2006/main" xmlns:w14="http://schemas.microsoft.com/office/word/2010/wordml" xmlns:w15="http://schemas.microsoft.com/office/word/2012/wordml" xmlns:wpg="http://schemas.microsoft.com/office/word/2010/wordprocessingGroup" xmlns:wpi="http://schemas.microsoft.com/office/word/2010/wordprocessingInk" xmlns:wne="http://schemas.microsoft.com/office/word/2006/wordml" xmlns:wps="http://schemas.microsoft.com/office/word/2010/wordprocessingShape" mc:Ignorable="w14 w15 wp14">
+<w:document xmlns:wpc="http://schemas.microsoft.com/office/word/2010/wordprocessingCanvas" xmlns:mc="http://schemas.openxmlformats.org/markup-compatibility/2006" xmlns:o="urn:schemas-microsoft-com:office:office" xmlns:r="http://schemas.openxmlformats.org/officeDocument/2006/relationships" xmlns:m="http://schemas.openxmlformats.org/officeDocument/2006/math" xmlns:v="urn:schemas-microsoft-com:vml" xmlns:wp14="http://schemas.microsoft.com/office/word/2010/wordprocessingDrawing" xmlns:wp="http://schemas.openxmlformats.org/drawingml/2006/wordprocessingDrawing" xmlns:w10="urn:schemas-microsoft-com:office:word" xmlns:w="http://schemas.openxmlformats.org/wordprocessingml/2006/main" xmlns:w14="http://schemas.microsoft.com/office/word/2010/wordml" xmlns:wpg="http://schemas.microsoft.com/office/word/2010/wordprocessingGroup" xmlns:wpi="http://schemas.microsoft.com/office/word/2010/wordprocessingInk" xmlns:wne="http://schemas.microsoft.com/office/word/2006/wordml" xmlns:wps="http://schemas.microsoft.com/office/word/2010/wordprocessingShape" mc:Ignorable="w14 wp14">
   <w:body>
     <w:p>
       <w:pPr>
@@ -41,9 +41,14 @@
         </w:rPr>
         <w:t xml:space="preserve">Иво Спасов – </w:t>
       </w:r>
+      <w:proofErr w:type="spellStart"/>
       <w:r>
         <w:t>ivosss</w:t>
       </w:r>
+      <w:r>
+        <w:t>s</w:t>
+      </w:r>
+      <w:proofErr w:type="spellEnd"/>
     </w:p>
     <w:p>
       <w:pPr>
@@ -133,9 +138,11 @@
         </w:rPr>
         <w:t xml:space="preserve">Диана Станчева – </w:t>
       </w:r>
+      <w:proofErr w:type="spellStart"/>
       <w:r>
         <w:t>diana.satncheva</w:t>
       </w:r>
+      <w:proofErr w:type="spellEnd"/>
     </w:p>
     <w:p>
       <w:pPr>
@@ -165,9 +172,11 @@
         </w:rPr>
         <w:t xml:space="preserve"> </w:t>
       </w:r>
+      <w:proofErr w:type="spellStart"/>
       <w:r>
         <w:t>tlpetrova</w:t>
       </w:r>
+      <w:proofErr w:type="spellEnd"/>
     </w:p>
     <w:p>
       <w:pPr>
@@ -176,9 +185,11 @@
       <w:r>
         <w:t xml:space="preserve">Project - </w:t>
       </w:r>
+      <w:proofErr w:type="spellStart"/>
       <w:r>
         <w:t>DotA</w:t>
       </w:r>
+      <w:proofErr w:type="spellEnd"/>
       <w:r>
         <w:t xml:space="preserve"> Game</w:t>
       </w:r>
@@ -206,6 +217,7 @@
         </w:rPr>
         <w:t xml:space="preserve"> (</w:t>
       </w:r>
+      <w:proofErr w:type="spellStart"/>
       <w:r>
         <w:rPr>
           <w:b/>
@@ -216,6 +228,7 @@
         </w:rPr>
         <w:t>DotA</w:t>
       </w:r>
+      <w:proofErr w:type="spellEnd"/>
       <w:r>
         <w:rPr>
           <w:lang w:val="en"/>
@@ -228,19 +241,11 @@
         </w:rPr>
         <w:t>multiplayer online battle</w:t>
       </w:r>
-      <w:bookmarkStart w:id="0" w:name="_GoBack"/>
-      <w:bookmarkEnd w:id="0"/>
       <w:r>
         <w:rPr>
           <w:lang w:val="en"/>
         </w:rPr>
-        <w:t xml:space="preserve"> game</w:t>
-      </w:r>
-      <w:r>
-        <w:rPr>
-          <w:lang w:val="en"/>
-        </w:rPr>
-        <w:t>.</w:t>
+        <w:t xml:space="preserve"> game.</w:t>
       </w:r>
     </w:p>
     <w:p>
@@ -251,7 +256,21 @@
         <w:t xml:space="preserve">Our game is </w:t>
       </w:r>
       <w:r>
-        <w:t>similar to DotA. You can chose from nine characters to play with</w:t>
+        <w:t xml:space="preserve">similar to </w:t>
+      </w:r>
+      <w:proofErr w:type="spellStart"/>
+      <w:r>
+        <w:t>DotA</w:t>
+      </w:r>
+      <w:proofErr w:type="spellEnd"/>
+      <w:r>
+        <w:t xml:space="preserve">. You can </w:t>
+      </w:r>
+      <w:r>
+        <w:t>choose</w:t>
+      </w:r>
+      <w:r>
+        <w:t xml:space="preserve"> from nine characters to play with</w:t>
       </w:r>
       <w:r>
         <w:rPr>
@@ -260,10 +279,62 @@
         <w:t xml:space="preserve">. </w:t>
       </w:r>
       <w:r>
-        <w:t xml:space="preserve">We have 1 enemy character and creeps. The hero must kill all creeps before he </w:t>
-      </w:r>
-      <w:r>
-        <w:t>get to Roshan.</w:t>
+        <w:t xml:space="preserve">We have </w:t>
+      </w:r>
+      <w:r>
+        <w:t>one main</w:t>
+      </w:r>
+      <w:r>
+        <w:t xml:space="preserve"> enemy character</w:t>
+      </w:r>
+      <w:r>
+        <w:t xml:space="preserve"> called </w:t>
+      </w:r>
+      <w:proofErr w:type="spellStart"/>
+      <w:r>
+        <w:t>Roshan</w:t>
+      </w:r>
+      <w:proofErr w:type="spellEnd"/>
+      <w:r>
+        <w:t xml:space="preserve"> and</w:t>
+      </w:r>
+      <w:r>
+        <w:t xml:space="preserve"> many</w:t>
+      </w:r>
+      <w:r>
+        <w:t xml:space="preserve"> </w:t>
+      </w:r>
+      <w:r>
+        <w:t xml:space="preserve">secondary enemies called </w:t>
+      </w:r>
+      <w:r>
+        <w:t xml:space="preserve">creeps. The hero </w:t>
+      </w:r>
+      <w:r>
+        <w:t>gains experience by</w:t>
+      </w:r>
+      <w:r>
+        <w:t xml:space="preserve"> kill</w:t>
+      </w:r>
+      <w:r>
+        <w:t>ing</w:t>
+      </w:r>
+      <w:r>
+        <w:t xml:space="preserve"> creeps</w:t>
+      </w:r>
+      <w:r>
+        <w:t>. When he gets enough experience he can kill</w:t>
+      </w:r>
+      <w:r>
+        <w:t xml:space="preserve"> </w:t>
+      </w:r>
+      <w:proofErr w:type="spellStart"/>
+      <w:r>
+        <w:t>Roshan</w:t>
+      </w:r>
+      <w:proofErr w:type="spellEnd"/>
+      <w:r>
+        <w:t>.</w:t>
       </w:r>
     </w:p>
     <w:p/>
@@ -271,9 +342,11 @@
       <w:pPr>
         <w:pStyle w:val="Heading1"/>
       </w:pPr>
+      <w:bookmarkStart w:id="0" w:name="_GoBack"/>
       <w:r>
         <w:rPr>
-          <w:lang w:val="bg-BG"/>
+          <w:noProof/>
+          <w:lang w:val="bg-BG" w:eastAsia="bg-BG"/>
         </w:rPr>
         <w:drawing>
           <wp:anchor distT="0" distB="0" distL="114300" distR="114300" simplePos="0" relativeHeight="251658240" behindDoc="0" locked="0" layoutInCell="1" allowOverlap="1" wp14:anchorId="04D25E67" wp14:editId="157C3D82">
@@ -282,10 +355,10 @@
               <wp:posOffset>-695325</wp:posOffset>
             </wp:positionH>
             <wp:positionV relativeFrom="paragraph">
-              <wp:posOffset>542925</wp:posOffset>
+              <wp:posOffset>542290</wp:posOffset>
             </wp:positionV>
-            <wp:extent cx="7270115" cy="1924050"/>
-            <wp:effectExtent l="0" t="0" r="6985" b="0"/>
+            <wp:extent cx="7210425" cy="1800225"/>
+            <wp:effectExtent l="0" t="0" r="9525" b="9525"/>
             <wp:wrapSquare wrapText="bothSides"/>
             <wp:docPr id="7" name="Picture 6"/>
             <wp:cNvGraphicFramePr>
@@ -301,24 +374,32 @@
                     </pic:cNvPicPr>
                   </pic:nvPicPr>
                   <pic:blipFill rotWithShape="1">
-                    <a:blip r:embed="rId6">
+                    <a:blip r:embed="rId7">
                       <a:extLst>
                         <a:ext uri="{28A0092B-C50C-407E-A947-70E740481C1C}">
                           <a14:useLocalDpi xmlns:a14="http://schemas.microsoft.com/office/drawing/2010/main" val="0"/>
                         </a:ext>
                       </a:extLst>
                     </a:blip>
-                    <a:srcRect l="2561" t="14471" r="24124" b="51010"/>
+                    <a:srcRect l="2561" t="14471" r="24701" b="53211"/>
                     <a:stretch/>
                   </pic:blipFill>
-                  <pic:spPr>
+                  <pic:spPr bwMode="auto">
                     <a:xfrm>
                       <a:off x="0" y="0"/>
-                      <a:ext cx="7270115" cy="1924050"/>
+                      <a:ext cx="7210425" cy="1800225"/>
                     </a:xfrm>
                     <a:prstGeom prst="rect">
                       <a:avLst/>
                     </a:prstGeom>
+                    <a:ln>
+                      <a:noFill/>
+                    </a:ln>
+                    <a:extLst>
+                      <a:ext uri="{53640926-AAD7-44D8-BBD7-CCE9431645EC}">
+                        <a14:shadowObscured xmlns:a14="http://schemas.microsoft.com/office/drawing/2010/main"/>
+                      </a:ext>
+                    </a:extLst>
                   </pic:spPr>
                 </pic:pic>
               </a:graphicData>
@@ -332,6 +413,7 @@
           </wp:anchor>
         </w:drawing>
       </w:r>
+      <w:bookmarkEnd w:id="0"/>
       <w:r>
         <w:t>Class Diagram</w:t>
       </w:r>
@@ -340,13 +422,18 @@
       <w:pPr>
         <w:pStyle w:val="Heading1"/>
       </w:pPr>
-      <w:r>
-        <w:t>Git Repository</w:t>
+      <w:proofErr w:type="spellStart"/>
+      <w:r>
+        <w:t>Git</w:t>
+      </w:r>
+      <w:proofErr w:type="spellEnd"/>
+      <w:r>
+        <w:t xml:space="preserve"> Repository</w:t>
       </w:r>
     </w:p>
     <w:p/>
     <w:p>
-      <w:hyperlink r:id="rId7" w:history="1">
+      <w:hyperlink r:id="rId8" w:history="1">
         <w:r>
           <w:rPr>
             <w:rStyle w:val="Hyperlink"/>
@@ -368,7 +455,7 @@
 </file>
 
 <file path=word/numbering.xml><?xml version="1.0" encoding="utf-8"?>
-<w:numbering xmlns:wpc="http://schemas.microsoft.com/office/word/2010/wordprocessingCanvas" xmlns:mc="http://schemas.openxmlformats.org/markup-compatibility/2006" xmlns:o="urn:schemas-microsoft-com:office:office" xmlns:r="http://schemas.openxmlformats.org/officeDocument/2006/relationships" xmlns:m="http://schemas.openxmlformats.org/officeDocument/2006/math" xmlns:v="urn:schemas-microsoft-com:vml" xmlns:wp14="http://schemas.microsoft.com/office/word/2010/wordprocessingDrawing" xmlns:wp="http://schemas.openxmlformats.org/drawingml/2006/wordprocessingDrawing" xmlns:w10="urn:schemas-microsoft-com:office:word" xmlns:w="http://schemas.openxmlformats.org/wordprocessingml/2006/main" xmlns:w14="http://schemas.microsoft.com/office/word/2010/wordml" xmlns:w15="http://schemas.microsoft.com/office/word/2012/wordml" xmlns:wpg="http://schemas.microsoft.com/office/word/2010/wordprocessingGroup" xmlns:wpi="http://schemas.microsoft.com/office/word/2010/wordprocessingInk" xmlns:wne="http://schemas.microsoft.com/office/word/2006/wordml" xmlns:wps="http://schemas.microsoft.com/office/word/2010/wordprocessingShape" mc:Ignorable="w14 w15 wp14">
+<w:numbering xmlns:wpc="http://schemas.microsoft.com/office/word/2010/wordprocessingCanvas" xmlns:mc="http://schemas.openxmlformats.org/markup-compatibility/2006" xmlns:o="urn:schemas-microsoft-com:office:office" xmlns:r="http://schemas.openxmlformats.org/officeDocument/2006/relationships" xmlns:m="http://schemas.openxmlformats.org/officeDocument/2006/math" xmlns:v="urn:schemas-microsoft-com:vml" xmlns:wp14="http://schemas.microsoft.com/office/word/2010/wordprocessingDrawing" xmlns:wp="http://schemas.openxmlformats.org/drawingml/2006/wordprocessingDrawing" xmlns:w10="urn:schemas-microsoft-com:office:word" xmlns:w="http://schemas.openxmlformats.org/wordprocessingml/2006/main" xmlns:w14="http://schemas.microsoft.com/office/word/2010/wordml" xmlns:wpg="http://schemas.microsoft.com/office/word/2010/wordprocessingGroup" xmlns:wpi="http://schemas.microsoft.com/office/word/2010/wordprocessingInk" xmlns:wne="http://schemas.microsoft.com/office/word/2006/wordml" xmlns:wps="http://schemas.microsoft.com/office/word/2010/wordprocessingShape" mc:Ignorable="w14 wp14">
   <w:abstractNum w:abstractNumId="0">
     <w:nsid w:val="39EA7EB6"/>
     <w:multiLevelType w:val="hybridMultilevel"/>
@@ -816,7 +903,7 @@
 </file>
 
 <file path=word/styles.xml><?xml version="1.0" encoding="utf-8"?>
-<w:styles xmlns:mc="http://schemas.openxmlformats.org/markup-compatibility/2006" xmlns:r="http://schemas.openxmlformats.org/officeDocument/2006/relationships" xmlns:w="http://schemas.openxmlformats.org/wordprocessingml/2006/main" xmlns:w14="http://schemas.microsoft.com/office/word/2010/wordml" xmlns:w15="http://schemas.microsoft.com/office/word/2012/wordml" mc:Ignorable="w14 w15">
+<w:styles xmlns:mc="http://schemas.openxmlformats.org/markup-compatibility/2006" xmlns:r="http://schemas.openxmlformats.org/officeDocument/2006/relationships" xmlns:w="http://schemas.openxmlformats.org/wordprocessingml/2006/main" xmlns:w14="http://schemas.microsoft.com/office/word/2010/wordml" mc:Ignorable="w14">
   <w:docDefaults>
     <w:rPrDefault>
       <w:rPr>
@@ -830,378 +917,144 @@
       </w:pPr>
     </w:pPrDefault>
   </w:docDefaults>
-  <w:latentStyles w:defLockedState="0" w:defUIPriority="99" w:defSemiHidden="0" w:defUnhideWhenUsed="0" w:defQFormat="0" w:count="371">
-    <w:lsdException w:name="Normal" w:uiPriority="0" w:qFormat="1"/>
-    <w:lsdException w:name="heading 1" w:uiPriority="9" w:qFormat="1"/>
-    <w:lsdException w:name="heading 2" w:semiHidden="1" w:uiPriority="9" w:unhideWhenUsed="1" w:qFormat="1"/>
-    <w:lsdException w:name="heading 3" w:semiHidden="1" w:uiPriority="9" w:unhideWhenUsed="1" w:qFormat="1"/>
-    <w:lsdException w:name="heading 4" w:semiHidden="1" w:uiPriority="9" w:unhideWhenUsed="1" w:qFormat="1"/>
-    <w:lsdException w:name="heading 5" w:semiHidden="1" w:uiPriority="9" w:unhideWhenUsed="1" w:qFormat="1"/>
-    <w:lsdException w:name="heading 6" w:semiHidden="1" w:uiPriority="9" w:unhideWhenUsed="1" w:qFormat="1"/>
-    <w:lsdException w:name="heading 7" w:semiHidden="1" w:uiPriority="9" w:unhideWhenUsed="1" w:qFormat="1"/>
-    <w:lsdException w:name="heading 8" w:semiHidden="1" w:uiPriority="9" w:unhideWhenUsed="1" w:qFormat="1"/>
-    <w:lsdException w:name="heading 9" w:semiHidden="1" w:uiPriority="9" w:unhideWhenUsed="1" w:qFormat="1"/>
-    <w:lsdException w:name="index 1" w:semiHidden="1" w:unhideWhenUsed="1"/>
-    <w:lsdException w:name="index 2" w:semiHidden="1" w:unhideWhenUsed="1"/>
-    <w:lsdException w:name="index 3" w:semiHidden="1" w:unhideWhenUsed="1"/>
-    <w:lsdException w:name="index 4" w:semiHidden="1" w:unhideWhenUsed="1"/>
-    <w:lsdException w:name="index 5" w:semiHidden="1" w:unhideWhenUsed="1"/>
-    <w:lsdException w:name="index 6" w:semiHidden="1" w:unhideWhenUsed="1"/>
-    <w:lsdException w:name="index 7" w:semiHidden="1" w:unhideWhenUsed="1"/>
-    <w:lsdException w:name="index 8" w:semiHidden="1" w:unhideWhenUsed="1"/>
-    <w:lsdException w:name="index 9" w:semiHidden="1" w:unhideWhenUsed="1"/>
-    <w:lsdException w:name="toc 1" w:semiHidden="1" w:uiPriority="39" w:unhideWhenUsed="1"/>
-    <w:lsdException w:name="toc 2" w:semiHidden="1" w:uiPriority="39" w:unhideWhenUsed="1"/>
-    <w:lsdException w:name="toc 3" w:semiHidden="1" w:uiPriority="39" w:unhideWhenUsed="1"/>
-    <w:lsdException w:name="toc 4" w:semiHidden="1" w:uiPriority="39" w:unhideWhenUsed="1"/>
-    <w:lsdException w:name="toc 5" w:semiHidden="1" w:uiPriority="39" w:unhideWhenUsed="1"/>
-    <w:lsdException w:name="toc 6" w:semiHidden="1" w:uiPriority="39" w:unhideWhenUsed="1"/>
-    <w:lsdException w:name="toc 7" w:semiHidden="1" w:uiPriority="39" w:unhideWhenUsed="1"/>
-    <w:lsdException w:name="toc 8" w:semiHidden="1" w:uiPriority="39" w:unhideWhenUsed="1"/>
-    <w:lsdException w:name="toc 9" w:semiHidden="1" w:uiPriority="39" w:unhideWhenUsed="1"/>
-    <w:lsdException w:name="Normal Indent" w:semiHidden="1" w:unhideWhenUsed="1"/>
-    <w:lsdException w:name="footnote text" w:semiHidden="1" w:unhideWhenUsed="1"/>
-    <w:lsdException w:name="annotation text" w:semiHidden="1" w:unhideWhenUsed="1"/>
-    <w:lsdException w:name="header" w:semiHidden="1" w:unhideWhenUsed="1"/>
-    <w:lsdException w:name="footer" w:semiHidden="1" w:unhideWhenUsed="1"/>
-    <w:lsdException w:name="index heading" w:semiHidden="1" w:unhideWhenUsed="1"/>
-    <w:lsdException w:name="caption" w:semiHidden="1" w:uiPriority="35" w:unhideWhenUsed="1" w:qFormat="1"/>
-    <w:lsdException w:name="table of figures" w:semiHidden="1" w:unhideWhenUsed="1"/>
-    <w:lsdException w:name="envelope address" w:semiHidden="1" w:unhideWhenUsed="1"/>
-    <w:lsdException w:name="envelope return" w:semiHidden="1" w:unhideWhenUsed="1"/>
-    <w:lsdException w:name="footnote reference" w:semiHidden="1" w:unhideWhenUsed="1"/>
-    <w:lsdException w:name="annotation reference" w:semiHidden="1" w:unhideWhenUsed="1"/>
-    <w:lsdException w:name="line number" w:semiHidden="1" w:unhideWhenUsed="1"/>
-    <w:lsdException w:name="page number" w:semiHidden="1" w:unhideWhenUsed="1"/>
-    <w:lsdException w:name="endnote reference" w:semiHidden="1" w:unhideWhenUsed="1"/>
-    <w:lsdException w:name="endnote text" w:semiHidden="1" w:unhideWhenUsed="1"/>
-    <w:lsdException w:name="table of authorities" w:semiHidden="1" w:unhideWhenUsed="1"/>
-    <w:lsdException w:name="macro" w:semiHidden="1" w:unhideWhenUsed="1"/>
-    <w:lsdException w:name="toa heading" w:semiHidden="1" w:unhideWhenUsed="1"/>
-    <w:lsdException w:name="List" w:semiHidden="1" w:unhideWhenUsed="1"/>
-    <w:lsdException w:name="List Bullet" w:semiHidden="1" w:unhideWhenUsed="1"/>
-    <w:lsdException w:name="List Number" w:semiHidden="1" w:unhideWhenUsed="1"/>
-    <w:lsdException w:name="List 2" w:semiHidden="1" w:unhideWhenUsed="1"/>
-    <w:lsdException w:name="List 3" w:semiHidden="1" w:unhideWhenUsed="1"/>
-    <w:lsdException w:name="List 4" w:semiHidden="1" w:unhideWhenUsed="1"/>
-    <w:lsdException w:name="List 5" w:semiHidden="1" w:unhideWhenUsed="1"/>
-    <w:lsdException w:name="List Bullet 2" w:semiHidden="1" w:unhideWhenUsed="1"/>
-    <w:lsdException w:name="List Bullet 3" w:semiHidden="1" w:unhideWhenUsed="1"/>
-    <w:lsdException w:name="List Bullet 4" w:semiHidden="1" w:unhideWhenUsed="1"/>
-    <w:lsdException w:name="List Bullet 5" w:semiHidden="1" w:unhideWhenUsed="1"/>
-    <w:lsdException w:name="List Number 2" w:semiHidden="1" w:unhideWhenUsed="1"/>
-    <w:lsdException w:name="List Number 3" w:semiHidden="1" w:unhideWhenUsed="1"/>
-    <w:lsdException w:name="List Number 4" w:semiHidden="1" w:unhideWhenUsed="1"/>
-    <w:lsdException w:name="List Number 5" w:semiHidden="1" w:unhideWhenUsed="1"/>
-    <w:lsdException w:name="Title" w:uiPriority="10" w:qFormat="1"/>
-    <w:lsdException w:name="Closing" w:semiHidden="1" w:unhideWhenUsed="1"/>
-    <w:lsdException w:name="Signature" w:semiHidden="1" w:unhideWhenUsed="1"/>
-    <w:lsdException w:name="Default Paragraph Font" w:semiHidden="1" w:uiPriority="1" w:unhideWhenUsed="1"/>
-    <w:lsdException w:name="Body Text" w:semiHidden="1" w:unhideWhenUsed="1"/>
-    <w:lsdException w:name="Body Text Indent" w:semiHidden="1" w:unhideWhenUsed="1"/>
-    <w:lsdException w:name="List Continue" w:semiHidden="1" w:unhideWhenUsed="1"/>
-    <w:lsdException w:name="List Continue 2" w:semiHidden="1" w:unhideWhenUsed="1"/>
-    <w:lsdException w:name="List Continue 3" w:semiHidden="1" w:unhideWhenUsed="1"/>
-    <w:lsdException w:name="List Continue 4" w:semiHidden="1" w:unhideWhenUsed="1"/>
-    <w:lsdException w:name="List Continue 5" w:semiHidden="1" w:unhideWhenUsed="1"/>
-    <w:lsdException w:name="Message Header" w:semiHidden="1" w:unhideWhenUsed="1"/>
-    <w:lsdException w:name="Subtitle" w:uiPriority="11" w:qFormat="1"/>
-    <w:lsdException w:name="Salutation" w:semiHidden="1" w:unhideWhenUsed="1"/>
-    <w:lsdException w:name="Date" w:semiHidden="1" w:unhideWhenUsed="1"/>
-    <w:lsdException w:name="Body Text First Indent" w:semiHidden="1" w:unhideWhenUsed="1"/>
-    <w:lsdException w:name="Body Text First Indent 2" w:semiHidden="1" w:unhideWhenUsed="1"/>
-    <w:lsdException w:name="Note Heading" w:semiHidden="1" w:unhideWhenUsed="1"/>
-    <w:lsdException w:name="Body Text 2" w:semiHidden="1" w:unhideWhenUsed="1"/>
-    <w:lsdException w:name="Body Text 3" w:semiHidden="1" w:unhideWhenUsed="1"/>
-    <w:lsdException w:name="Body Text Indent 2" w:semiHidden="1" w:unhideWhenUsed="1"/>
-    <w:lsdException w:name="Body Text Indent 3" w:semiHidden="1" w:unhideWhenUsed="1"/>
-    <w:lsdException w:name="Block Text" w:semiHidden="1" w:unhideWhenUsed="1"/>
-    <w:lsdException w:name="Hyperlink" w:semiHidden="1" w:unhideWhenUsed="1"/>
-    <w:lsdException w:name="FollowedHyperlink" w:semiHidden="1" w:unhideWhenUsed="1"/>
-    <w:lsdException w:name="Strong" w:uiPriority="22" w:qFormat="1"/>
-    <w:lsdException w:name="Emphasis" w:uiPriority="20" w:qFormat="1"/>
-    <w:lsdException w:name="Document Map" w:semiHidden="1" w:unhideWhenUsed="1"/>
-    <w:lsdException w:name="Plain Text" w:semiHidden="1" w:unhideWhenUsed="1"/>
-    <w:lsdException w:name="E-mail Signature" w:semiHidden="1" w:unhideWhenUsed="1"/>
-    <w:lsdException w:name="HTML Top of Form" w:semiHidden="1" w:unhideWhenUsed="1"/>
-    <w:lsdException w:name="HTML Bottom of Form" w:semiHidden="1" w:unhideWhenUsed="1"/>
-    <w:lsdException w:name="Normal (Web)" w:semiHidden="1" w:unhideWhenUsed="1"/>
-    <w:lsdException w:name="HTML Acronym" w:semiHidden="1" w:unhideWhenUsed="1"/>
-    <w:lsdException w:name="HTML Address" w:semiHidden="1" w:unhideWhenUsed="1"/>
-    <w:lsdException w:name="HTML Cite" w:semiHidden="1" w:unhideWhenUsed="1"/>
-    <w:lsdException w:name="HTML Code" w:semiHidden="1" w:unhideWhenUsed="1"/>
-    <w:lsdException w:name="HTML Definition" w:semiHidden="1" w:unhideWhenUsed="1"/>
-    <w:lsdException w:name="HTML Keyboard" w:semiHidden="1" w:unhideWhenUsed="1"/>
-    <w:lsdException w:name="HTML Preformatted" w:semiHidden="1" w:unhideWhenUsed="1"/>
-    <w:lsdException w:name="HTML Sample" w:semiHidden="1" w:unhideWhenUsed="1"/>
-    <w:lsdException w:name="HTML Typewriter" w:semiHidden="1" w:unhideWhenUsed="1"/>
-    <w:lsdException w:name="HTML Variable" w:semiHidden="1" w:unhideWhenUsed="1"/>
-    <w:lsdException w:name="Normal Table" w:semiHidden="1" w:unhideWhenUsed="1"/>
-    <w:lsdException w:name="annotation subject" w:semiHidden="1" w:unhideWhenUsed="1"/>
-    <w:lsdException w:name="No List" w:semiHidden="1" w:unhideWhenUsed="1"/>
-    <w:lsdException w:name="Outline List 1" w:semiHidden="1" w:unhideWhenUsed="1"/>
-    <w:lsdException w:name="Outline List 2" w:semiHidden="1" w:unhideWhenUsed="1"/>
-    <w:lsdException w:name="Outline List 3" w:semiHidden="1" w:unhideWhenUsed="1"/>
-    <w:lsdException w:name="Table Simple 1" w:semiHidden="1" w:unhideWhenUsed="1"/>
-    <w:lsdException w:name="Table Simple 2" w:semiHidden="1" w:unhideWhenUsed="1"/>
-    <w:lsdException w:name="Table Simple 3" w:semiHidden="1" w:unhideWhenUsed="1"/>
-    <w:lsdException w:name="Table Classic 1" w:semiHidden="1" w:unhideWhenUsed="1"/>
-    <w:lsdException w:name="Table Classic 2" w:semiHidden="1" w:unhideWhenUsed="1"/>
-    <w:lsdException w:name="Table Classic 3" w:semiHidden="1" w:unhideWhenUsed="1"/>
-    <w:lsdException w:name="Table Classic 4" w:semiHidden="1" w:unhideWhenUsed="1"/>
-    <w:lsdException w:name="Table Colorful 1" w:semiHidden="1" w:unhideWhenUsed="1"/>
-    <w:lsdException w:name="Table Colorful 2" w:semiHidden="1" w:unhideWhenUsed="1"/>
-    <w:lsdException w:name="Table Colorful 3" w:semiHidden="1" w:unhideWhenUsed="1"/>
-    <w:lsdException w:name="Table Columns 1" w:semiHidden="1" w:unhideWhenUsed="1"/>
-    <w:lsdException w:name="Table Columns 2" w:semiHidden="1" w:unhideWhenUsed="1"/>
-    <w:lsdException w:name="Table Columns 3" w:semiHidden="1" w:unhideWhenUsed="1"/>
-    <w:lsdException w:name="Table Columns 4" w:semiHidden="1" w:unhideWhenUsed="1"/>
-    <w:lsdException w:name="Table Columns 5" w:semiHidden="1" w:unhideWhenUsed="1"/>
-    <w:lsdException w:name="Table Grid 1" w:semiHidden="1" w:unhideWhenUsed="1"/>
-    <w:lsdException w:name="Table Grid 2" w:semiHidden="1" w:unhideWhenUsed="1"/>
-    <w:lsdException w:name="Table Grid 3" w:semiHidden="1" w:unhideWhenUsed="1"/>
-    <w:lsdException w:name="Table Grid 4" w:semiHidden="1" w:unhideWhenUsed="1"/>
-    <w:lsdException w:name="Table Grid 5" w:semiHidden="1" w:unhideWhenUsed="1"/>
-    <w:lsdException w:name="Table Grid 6" w:semiHidden="1" w:unhideWhenUsed="1"/>
-    <w:lsdException w:name="Table Grid 7" w:semiHidden="1" w:unhideWhenUsed="1"/>
-    <w:lsdException w:name="Table Grid 8" w:semiHidden="1" w:unhideWhenUsed="1"/>
-    <w:lsdException w:name="Table List 1" w:semiHidden="1" w:unhideWhenUsed="1"/>
-    <w:lsdException w:name="Table List 2" w:semiHidden="1" w:unhideWhenUsed="1"/>
-    <w:lsdException w:name="Table List 3" w:semiHidden="1" w:unhideWhenUsed="1"/>
-    <w:lsdException w:name="Table List 4" w:semiHidden="1" w:unhideWhenUsed="1"/>
-    <w:lsdException w:name="Table List 5" w:semiHidden="1" w:unhideWhenUsed="1"/>
-    <w:lsdException w:name="Table List 6" w:semiHidden="1" w:unhideWhenUsed="1"/>
-    <w:lsdException w:name="Table List 7" w:semiHidden="1" w:unhideWhenUsed="1"/>
-    <w:lsdException w:name="Table List 8" w:semiHidden="1" w:unhideWhenUsed="1"/>
-    <w:lsdException w:name="Table 3D effects 1" w:semiHidden="1" w:unhideWhenUsed="1"/>
-    <w:lsdException w:name="Table 3D effects 2" w:semiHidden="1" w:unhideWhenUsed="1"/>
-    <w:lsdException w:name="Table 3D effects 3" w:semiHidden="1" w:unhideWhenUsed="1"/>
-    <w:lsdException w:name="Table Contemporary" w:semiHidden="1" w:unhideWhenUsed="1"/>
-    <w:lsdException w:name="Table Elegant" w:semiHidden="1" w:unhideWhenUsed="1"/>
-    <w:lsdException w:name="Table Professional" w:semiHidden="1" w:unhideWhenUsed="1"/>
-    <w:lsdException w:name="Table Subtle 1" w:semiHidden="1" w:unhideWhenUsed="1"/>
-    <w:lsdException w:name="Table Subtle 2" w:semiHidden="1" w:unhideWhenUsed="1"/>
-    <w:lsdException w:name="Table Web 1" w:semiHidden="1" w:unhideWhenUsed="1"/>
-    <w:lsdException w:name="Table Web 2" w:semiHidden="1" w:unhideWhenUsed="1"/>
-    <w:lsdException w:name="Table Web 3" w:semiHidden="1" w:unhideWhenUsed="1"/>
-    <w:lsdException w:name="Balloon Text" w:semiHidden="1" w:unhideWhenUsed="1"/>
-    <w:lsdException w:name="Table Grid" w:uiPriority="39"/>
-    <w:lsdException w:name="Table Theme" w:semiHidden="1" w:unhideWhenUsed="1"/>
-    <w:lsdException w:name="Placeholder Text" w:semiHidden="1"/>
-    <w:lsdException w:name="No Spacing" w:uiPriority="1" w:qFormat="1"/>
-    <w:lsdException w:name="Light Shading" w:uiPriority="60"/>
-    <w:lsdException w:name="Light List" w:uiPriority="61"/>
-    <w:lsdException w:name="Light Grid" w:uiPriority="62"/>
-    <w:lsdException w:name="Medium Shading 1" w:uiPriority="63"/>
-    <w:lsdException w:name="Medium Shading 2" w:uiPriority="64"/>
-    <w:lsdException w:name="Medium List 1" w:uiPriority="65"/>
-    <w:lsdException w:name="Medium List 2" w:uiPriority="66"/>
-    <w:lsdException w:name="Medium Grid 1" w:uiPriority="67"/>
-    <w:lsdException w:name="Medium Grid 2" w:uiPriority="68"/>
-    <w:lsdException w:name="Medium Grid 3" w:uiPriority="69"/>
-    <w:lsdException w:name="Dark List" w:uiPriority="70"/>
-    <w:lsdException w:name="Colorful Shading" w:uiPriority="71"/>
-    <w:lsdException w:name="Colorful List" w:uiPriority="72"/>
-    <w:lsdException w:name="Colorful Grid" w:uiPriority="73"/>
-    <w:lsdException w:name="Light Shading Accent 1" w:uiPriority="60"/>
-    <w:lsdException w:name="Light List Accent 1" w:uiPriority="61"/>
-    <w:lsdException w:name="Light Grid Accent 1" w:uiPriority="62"/>
-    <w:lsdException w:name="Medium Shading 1 Accent 1" w:uiPriority="63"/>
-    <w:lsdException w:name="Medium Shading 2 Accent 1" w:uiPriority="64"/>
-    <w:lsdException w:name="Medium List 1 Accent 1" w:uiPriority="65"/>
-    <w:lsdException w:name="Revision" w:semiHidden="1"/>
-    <w:lsdException w:name="List Paragraph" w:uiPriority="34" w:qFormat="1"/>
-    <w:lsdException w:name="Quote" w:uiPriority="29" w:qFormat="1"/>
-    <w:lsdException w:name="Intense Quote" w:uiPriority="30" w:qFormat="1"/>
-    <w:lsdException w:name="Medium List 2 Accent 1" w:uiPriority="66"/>
-    <w:lsdException w:name="Medium Grid 1 Accent 1" w:uiPriority="67"/>
-    <w:lsdException w:name="Medium Grid 2 Accent 1" w:uiPriority="68"/>
-    <w:lsdException w:name="Medium Grid 3 Accent 1" w:uiPriority="69"/>
-    <w:lsdException w:name="Dark List Accent 1" w:uiPriority="70"/>
-    <w:lsdException w:name="Colorful Shading Accent 1" w:uiPriority="71"/>
-    <w:lsdException w:name="Colorful List Accent 1" w:uiPriority="72"/>
-    <w:lsdException w:name="Colorful Grid Accent 1" w:uiPriority="73"/>
-    <w:lsdException w:name="Light Shading Accent 2" w:uiPriority="60"/>
-    <w:lsdException w:name="Light List Accent 2" w:uiPriority="61"/>
-    <w:lsdException w:name="Light Grid Accent 2" w:uiPriority="62"/>
-    <w:lsdException w:name="Medium Shading 1 Accent 2" w:uiPriority="63"/>
-    <w:lsdException w:name="Medium Shading 2 Accent 2" w:uiPriority="64"/>
-    <w:lsdException w:name="Medium List 1 Accent 2" w:uiPriority="65"/>
-    <w:lsdException w:name="Medium List 2 Accent 2" w:uiPriority="66"/>
-    <w:lsdException w:name="Medium Grid 1 Accent 2" w:uiPriority="67"/>
-    <w:lsdException w:name="Medium Grid 2 Accent 2" w:uiPriority="68"/>
-    <w:lsdException w:name="Medium Grid 3 Accent 2" w:uiPriority="69"/>
-    <w:lsdException w:name="Dark List Accent 2" w:uiPriority="70"/>
-    <w:lsdException w:name="Colorful Shading Accent 2" w:uiPriority="71"/>
-    <w:lsdException w:name="Colorful List Accent 2" w:uiPriority="72"/>
-    <w:lsdException w:name="Colorful Grid Accent 2" w:uiPriority="73"/>
-    <w:lsdException w:name="Light Shading Accent 3" w:uiPriority="60"/>
-    <w:lsdException w:name="Light List Accent 3" w:uiPriority="61"/>
-    <w:lsdException w:name="Light Grid Accent 3" w:uiPriority="62"/>
-    <w:lsdException w:name="Medium Shading 1 Accent 3" w:uiPriority="63"/>
-    <w:lsdException w:name="Medium Shading 2 Accent 3" w:uiPriority="64"/>
-    <w:lsdException w:name="Medium List 1 Accent 3" w:uiPriority="65"/>
-    <w:lsdException w:name="Medium List 2 Accent 3" w:uiPriority="66"/>
-    <w:lsdException w:name="Medium Grid 1 Accent 3" w:uiPriority="67"/>
-    <w:lsdException w:name="Medium Grid 2 Accent 3" w:uiPriority="68"/>
-    <w:lsdException w:name="Medium Grid 3 Accent 3" w:uiPriority="69"/>
-    <w:lsdException w:name="Dark List Accent 3" w:uiPriority="70"/>
-    <w:lsdException w:name="Colorful Shading Accent 3" w:uiPriority="71"/>
-    <w:lsdException w:name="Colorful List Accent 3" w:uiPriority="72"/>
-    <w:lsdException w:name="Colorful Grid Accent 3" w:uiPriority="73"/>
-    <w:lsdException w:name="Light Shading Accent 4" w:uiPriority="60"/>
-    <w:lsdException w:name="Light List Accent 4" w:uiPriority="61"/>
-    <w:lsdException w:name="Light Grid Accent 4" w:uiPriority="62"/>
-    <w:lsdException w:name="Medium Shading 1 Accent 4" w:uiPriority="63"/>
-    <w:lsdException w:name="Medium Shading 2 Accent 4" w:uiPriority="64"/>
-    <w:lsdException w:name="Medium List 1 Accent 4" w:uiPriority="65"/>
-    <w:lsdException w:name="Medium List 2 Accent 4" w:uiPriority="66"/>
-    <w:lsdException w:name="Medium Grid 1 Accent 4" w:uiPriority="67"/>
-    <w:lsdException w:name="Medium Grid 2 Accent 4" w:uiPriority="68"/>
-    <w:lsdException w:name="Medium Grid 3 Accent 4" w:uiPriority="69"/>
-    <w:lsdException w:name="Dark List Accent 4" w:uiPriority="70"/>
-    <w:lsdException w:name="Colorful Shading Accent 4" w:uiPriority="71"/>
-    <w:lsdException w:name="Colorful List Accent 4" w:uiPriority="72"/>
-    <w:lsdException w:name="Colorful Grid Accent 4" w:uiPriority="73"/>
-    <w:lsdException w:name="Light Shading Accent 5" w:uiPriority="60"/>
-    <w:lsdException w:name="Light List Accent 5" w:uiPriority="61"/>
-    <w:lsdException w:name="Light Grid Accent 5" w:uiPriority="62"/>
-    <w:lsdException w:name="Medium Shading 1 Accent 5" w:uiPriority="63"/>
-    <w:lsdException w:name="Medium Shading 2 Accent 5" w:uiPriority="64"/>
-    <w:lsdException w:name="Medium List 1 Accent 5" w:uiPriority="65"/>
-    <w:lsdException w:name="Medium List 2 Accent 5" w:uiPriority="66"/>
-    <w:lsdException w:name="Medium Grid 1 Accent 5" w:uiPriority="67"/>
-    <w:lsdException w:name="Medium Grid 2 Accent 5" w:uiPriority="68"/>
-    <w:lsdException w:name="Medium Grid 3 Accent 5" w:uiPriority="69"/>
-    <w:lsdException w:name="Dark List Accent 5" w:uiPriority="70"/>
-    <w:lsdException w:name="Colorful Shading Accent 5" w:uiPriority="71"/>
-    <w:lsdException w:name="Colorful List Accent 5" w:uiPriority="72"/>
-    <w:lsdException w:name="Colorful Grid Accent 5" w:uiPriority="73"/>
-    <w:lsdException w:name="Light Shading Accent 6" w:uiPriority="60"/>
-    <w:lsdException w:name="Light List Accent 6" w:uiPriority="61"/>
-    <w:lsdException w:name="Light Grid Accent 6" w:uiPriority="62"/>
-    <w:lsdException w:name="Medium Shading 1 Accent 6" w:uiPriority="63"/>
-    <w:lsdException w:name="Medium Shading 2 Accent 6" w:uiPriority="64"/>
-    <w:lsdException w:name="Medium List 1 Accent 6" w:uiPriority="65"/>
-    <w:lsdException w:name="Medium List 2 Accent 6" w:uiPriority="66"/>
-    <w:lsdException w:name="Medium Grid 1 Accent 6" w:uiPriority="67"/>
-    <w:lsdException w:name="Medium Grid 2 Accent 6" w:uiPriority="68"/>
-    <w:lsdException w:name="Medium Grid 3 Accent 6" w:uiPriority="69"/>
-    <w:lsdException w:name="Dark List Accent 6" w:uiPriority="70"/>
-    <w:lsdException w:name="Colorful Shading Accent 6" w:uiPriority="71"/>
-    <w:lsdException w:name="Colorful List Accent 6" w:uiPriority="72"/>
-    <w:lsdException w:name="Colorful Grid Accent 6" w:uiPriority="73"/>
-    <w:lsdException w:name="Subtle Emphasis" w:uiPriority="19" w:qFormat="1"/>
-    <w:lsdException w:name="Intense Emphasis" w:uiPriority="21" w:qFormat="1"/>
-    <w:lsdException w:name="Subtle Reference" w:uiPriority="31" w:qFormat="1"/>
-    <w:lsdException w:name="Intense Reference" w:uiPriority="32" w:qFormat="1"/>
-    <w:lsdException w:name="Book Title" w:uiPriority="33" w:qFormat="1"/>
-    <w:lsdException w:name="Bibliography" w:semiHidden="1" w:uiPriority="37" w:unhideWhenUsed="1"/>
-    <w:lsdException w:name="TOC Heading" w:semiHidden="1" w:uiPriority="39" w:unhideWhenUsed="1" w:qFormat="1"/>
-    <w:lsdException w:name="Plain Table 1" w:uiPriority="41"/>
-    <w:lsdException w:name="Plain Table 2" w:uiPriority="42"/>
-    <w:lsdException w:name="Plain Table 3" w:uiPriority="43"/>
-    <w:lsdException w:name="Plain Table 4" w:uiPriority="44"/>
-    <w:lsdException w:name="Plain Table 5" w:uiPriority="45"/>
-    <w:lsdException w:name="Grid Table Light" w:uiPriority="40"/>
-    <w:lsdException w:name="Grid Table 1 Light" w:uiPriority="46"/>
-    <w:lsdException w:name="Grid Table 2" w:uiPriority="47"/>
-    <w:lsdException w:name="Grid Table 3" w:uiPriority="48"/>
-    <w:lsdException w:name="Grid Table 4" w:uiPriority="49"/>
-    <w:lsdException w:name="Grid Table 5 Dark" w:uiPriority="50"/>
-    <w:lsdException w:name="Grid Table 6 Colorful" w:uiPriority="51"/>
-    <w:lsdException w:name="Grid Table 7 Colorful" w:uiPriority="52"/>
-    <w:lsdException w:name="Grid Table 1 Light Accent 1" w:uiPriority="46"/>
-    <w:lsdException w:name="Grid Table 2 Accent 1" w:uiPriority="47"/>
-    <w:lsdException w:name="Grid Table 3 Accent 1" w:uiPriority="48"/>
-    <w:lsdException w:name="Grid Table 4 Accent 1" w:uiPriority="49"/>
-    <w:lsdException w:name="Grid Table 5 Dark Accent 1" w:uiPriority="50"/>
-    <w:lsdException w:name="Grid Table 6 Colorful Accent 1" w:uiPriority="51"/>
-    <w:lsdException w:name="Grid Table 7 Colorful Accent 1" w:uiPriority="52"/>
-    <w:lsdException w:name="Grid Table 1 Light Accent 2" w:uiPriority="46"/>
-    <w:lsdException w:name="Grid Table 2 Accent 2" w:uiPriority="47"/>
-    <w:lsdException w:name="Grid Table 3 Accent 2" w:uiPriority="48"/>
-    <w:lsdException w:name="Grid Table 4 Accent 2" w:uiPriority="49"/>
-    <w:lsdException w:name="Grid Table 5 Dark Accent 2" w:uiPriority="50"/>
-    <w:lsdException w:name="Grid Table 6 Colorful Accent 2" w:uiPriority="51"/>
-    <w:lsdException w:name="Grid Table 7 Colorful Accent 2" w:uiPriority="52"/>
-    <w:lsdException w:name="Grid Table 1 Light Accent 3" w:uiPriority="46"/>
-    <w:lsdException w:name="Grid Table 2 Accent 3" w:uiPriority="47"/>
-    <w:lsdException w:name="Grid Table 3 Accent 3" w:uiPriority="48"/>
-    <w:lsdException w:name="Grid Table 4 Accent 3" w:uiPriority="49"/>
-    <w:lsdException w:name="Grid Table 5 Dark Accent 3" w:uiPriority="50"/>
-    <w:lsdException w:name="Grid Table 6 Colorful Accent 3" w:uiPriority="51"/>
-    <w:lsdException w:name="Grid Table 7 Colorful Accent 3" w:uiPriority="52"/>
-    <w:lsdException w:name="Grid Table 1 Light Accent 4" w:uiPriority="46"/>
-    <w:lsdException w:name="Grid Table 2 Accent 4" w:uiPriority="47"/>
-    <w:lsdException w:name="Grid Table 3 Accent 4" w:uiPriority="48"/>
-    <w:lsdException w:name="Grid Table 4 Accent 4" w:uiPriority="49"/>
-    <w:lsdException w:name="Grid Table 5 Dark Accent 4" w:uiPriority="50"/>
-    <w:lsdException w:name="Grid Table 6 Colorful Accent 4" w:uiPriority="51"/>
-    <w:lsdException w:name="Grid Table 7 Colorful Accent 4" w:uiPriority="52"/>
-    <w:lsdException w:name="Grid Table 1 Light Accent 5" w:uiPriority="46"/>
-    <w:lsdException w:name="Grid Table 2 Accent 5" w:uiPriority="47"/>
-    <w:lsdException w:name="Grid Table 3 Accent 5" w:uiPriority="48"/>
-    <w:lsdException w:name="Grid Table 4 Accent 5" w:uiPriority="49"/>
-    <w:lsdException w:name="Grid Table 5 Dark Accent 5" w:uiPriority="50"/>
-    <w:lsdException w:name="Grid Table 6 Colorful Accent 5" w:uiPriority="51"/>
-    <w:lsdException w:name="Grid Table 7 Colorful Accent 5" w:uiPriority="52"/>
-    <w:lsdException w:name="Grid Table 1 Light Accent 6" w:uiPriority="46"/>
-    <w:lsdException w:name="Grid Table 2 Accent 6" w:uiPriority="47"/>
-    <w:lsdException w:name="Grid Table 3 Accent 6" w:uiPriority="48"/>
-    <w:lsdException w:name="Grid Table 4 Accent 6" w:uiPriority="49"/>
-    <w:lsdException w:name="Grid Table 5 Dark Accent 6" w:uiPriority="50"/>
-    <w:lsdException w:name="Grid Table 6 Colorful Accent 6" w:uiPriority="51"/>
-    <w:lsdException w:name="Grid Table 7 Colorful Accent 6" w:uiPriority="52"/>
-    <w:lsdException w:name="List Table 1 Light" w:uiPriority="46"/>
-    <w:lsdException w:name="List Table 2" w:uiPriority="47"/>
-    <w:lsdException w:name="List Table 3" w:uiPriority="48"/>
-    <w:lsdException w:name="List Table 4" w:uiPriority="49"/>
-    <w:lsdException w:name="List Table 5 Dark" w:uiPriority="50"/>
-    <w:lsdException w:name="List Table 6 Colorful" w:uiPriority="51"/>
-    <w:lsdException w:name="List Table 7 Colorful" w:uiPriority="52"/>
-    <w:lsdException w:name="List Table 1 Light Accent 1" w:uiPriority="46"/>
-    <w:lsdException w:name="List Table 2 Accent 1" w:uiPriority="47"/>
-    <w:lsdException w:name="List Table 3 Accent 1" w:uiPriority="48"/>
-    <w:lsdException w:name="List Table 4 Accent 1" w:uiPriority="49"/>
-    <w:lsdException w:name="List Table 5 Dark Accent 1" w:uiPriority="50"/>
-    <w:lsdException w:name="List Table 6 Colorful Accent 1" w:uiPriority="51"/>
-    <w:lsdException w:name="List Table 7 Colorful Accent 1" w:uiPriority="52"/>
-    <w:lsdException w:name="List Table 1 Light Accent 2" w:uiPriority="46"/>
-    <w:lsdException w:name="List Table 2 Accent 2" w:uiPriority="47"/>
-    <w:lsdException w:name="List Table 3 Accent 2" w:uiPriority="48"/>
-    <w:lsdException w:name="List Table 4 Accent 2" w:uiPriority="49"/>
-    <w:lsdException w:name="List Table 5 Dark Accent 2" w:uiPriority="50"/>
-    <w:lsdException w:name="List Table 6 Colorful Accent 2" w:uiPriority="51"/>
-    <w:lsdException w:name="List Table 7 Colorful Accent 2" w:uiPriority="52"/>
-    <w:lsdException w:name="List Table 1 Light Accent 3" w:uiPriority="46"/>
-    <w:lsdException w:name="List Table 2 Accent 3" w:uiPriority="47"/>
-    <w:lsdException w:name="List Table 3 Accent 3" w:uiPriority="48"/>
-    <w:lsdException w:name="List Table 4 Accent 3" w:uiPriority="49"/>
-    <w:lsdException w:name="List Table 5 Dark Accent 3" w:uiPriority="50"/>
-    <w:lsdException w:name="List Table 6 Colorful Accent 3" w:uiPriority="51"/>
-    <w:lsdException w:name="List Table 7 Colorful Accent 3" w:uiPriority="52"/>
-    <w:lsdException w:name="List Table 1 Light Accent 4" w:uiPriority="46"/>
-    <w:lsdException w:name="List Table 2 Accent 4" w:uiPriority="47"/>
-    <w:lsdException w:name="List Table 3 Accent 4" w:uiPriority="48"/>
-    <w:lsdException w:name="List Table 4 Accent 4" w:uiPriority="49"/>
-    <w:lsdException w:name="List Table 5 Dark Accent 4" w:uiPriority="50"/>
-    <w:lsdException w:name="List Table 6 Colorful Accent 4" w:uiPriority="51"/>
-    <w:lsdException w:name="List Table 7 Colorful Accent 4" w:uiPriority="52"/>
-    <w:lsdException w:name="List Table 1 Light Accent 5" w:uiPriority="46"/>
-    <w:lsdException w:name="List Table 2 Accent 5" w:uiPriority="47"/>
-    <w:lsdException w:name="List Table 3 Accent 5" w:uiPriority="48"/>
-    <w:lsdException w:name="List Table 4 Accent 5" w:uiPriority="49"/>
-    <w:lsdException w:name="List Table 5 Dark Accent 5" w:uiPriority="50"/>
-    <w:lsdException w:name="List Table 6 Colorful Accent 5" w:uiPriority="51"/>
-    <w:lsdException w:name="List Table 7 Colorful Accent 5" w:uiPriority="52"/>
-    <w:lsdException w:name="List Table 1 Light Accent 6" w:uiPriority="46"/>
-    <w:lsdException w:name="List Table 2 Accent 6" w:uiPriority="47"/>
-    <w:lsdException w:name="List Table 3 Accent 6" w:uiPriority="48"/>
-    <w:lsdException w:name="List Table 4 Accent 6" w:uiPriority="49"/>
-    <w:lsdException w:name="List Table 5 Dark Accent 6" w:uiPriority="50"/>
-    <w:lsdException w:name="List Table 6 Colorful Accent 6" w:uiPriority="51"/>
-    <w:lsdException w:name="List Table 7 Colorful Accent 6" w:uiPriority="52"/>
+  <w:latentStyles w:defLockedState="0" w:defUIPriority="99" w:defSemiHidden="1" w:defUnhideWhenUsed="1" w:defQFormat="0" w:count="267">
+    <w:lsdException w:name="Normal" w:semiHidden="0" w:uiPriority="0" w:unhideWhenUsed="0" w:qFormat="1"/>
+    <w:lsdException w:name="heading 1" w:semiHidden="0" w:uiPriority="9" w:unhideWhenUsed="0" w:qFormat="1"/>
+    <w:lsdException w:name="heading 2" w:uiPriority="9" w:qFormat="1"/>
+    <w:lsdException w:name="heading 3" w:uiPriority="9" w:qFormat="1"/>
+    <w:lsdException w:name="heading 4" w:uiPriority="9" w:qFormat="1"/>
+    <w:lsdException w:name="heading 5" w:uiPriority="9" w:qFormat="1"/>
+    <w:lsdException w:name="heading 6" w:uiPriority="9" w:qFormat="1"/>
+    <w:lsdException w:name="heading 7" w:uiPriority="9" w:qFormat="1"/>
+    <w:lsdException w:name="heading 8" w:uiPriority="9" w:qFormat="1"/>
+    <w:lsdException w:name="heading 9" w:uiPriority="9" w:qFormat="1"/>
+    <w:lsdException w:name="toc 1" w:uiPriority="39"/>
+    <w:lsdException w:name="toc 2" w:uiPriority="39"/>
+    <w:lsdException w:name="toc 3" w:uiPriority="39"/>
+    <w:lsdException w:name="toc 4" w:uiPriority="39"/>
+    <w:lsdException w:name="toc 5" w:uiPriority="39"/>
+    <w:lsdException w:name="toc 6" w:uiPriority="39"/>
+    <w:lsdException w:name="toc 7" w:uiPriority="39"/>
+    <w:lsdException w:name="toc 8" w:uiPriority="39"/>
+    <w:lsdException w:name="toc 9" w:uiPriority="39"/>
+    <w:lsdException w:name="caption" w:uiPriority="35" w:qFormat="1"/>
+    <w:lsdException w:name="Title" w:semiHidden="0" w:uiPriority="10" w:unhideWhenUsed="0" w:qFormat="1"/>
+    <w:lsdException w:name="Default Paragraph Font" w:uiPriority="1"/>
+    <w:lsdException w:name="Subtitle" w:semiHidden="0" w:uiPriority="11" w:unhideWhenUsed="0" w:qFormat="1"/>
+    <w:lsdException w:name="Strong" w:semiHidden="0" w:uiPriority="22" w:unhideWhenUsed="0" w:qFormat="1"/>
+    <w:lsdException w:name="Emphasis" w:semiHidden="0" w:uiPriority="20" w:unhideWhenUsed="0" w:qFormat="1"/>
+    <w:lsdException w:name="Table Grid" w:semiHidden="0" w:uiPriority="39" w:unhideWhenUsed="0"/>
+    <w:lsdException w:name="Placeholder Text" w:unhideWhenUsed="0"/>
+    <w:lsdException w:name="No Spacing" w:semiHidden="0" w:uiPriority="1" w:unhideWhenUsed="0" w:qFormat="1"/>
+    <w:lsdException w:name="Light Shading" w:semiHidden="0" w:uiPriority="60" w:unhideWhenUsed="0"/>
+    <w:lsdException w:name="Light List" w:semiHidden="0" w:uiPriority="61" w:unhideWhenUsed="0"/>
+    <w:lsdException w:name="Light Grid" w:semiHidden="0" w:uiPriority="62" w:unhideWhenUsed="0"/>
+    <w:lsdException w:name="Medium Shading 1" w:semiHidden="0" w:uiPriority="63" w:unhideWhenUsed="0"/>
+    <w:lsdException w:name="Medium Shading 2" w:semiHidden="0" w:uiPriority="64" w:unhideWhenUsed="0"/>
+    <w:lsdException w:name="Medium List 1" w:semiHidden="0" w:uiPriority="65" w:unhideWhenUsed="0"/>
+    <w:lsdException w:name="Medium List 2" w:semiHidden="0" w:uiPriority="66" w:unhideWhenUsed="0"/>
+    <w:lsdException w:name="Medium Grid 1" w:semiHidden="0" w:uiPriority="67" w:unhideWhenUsed="0"/>
+    <w:lsdException w:name="Medium Grid 2" w:semiHidden="0" w:uiPriority="68" w:unhideWhenUsed="0"/>
+    <w:lsdException w:name="Medium Grid 3" w:semiHidden="0" w:uiPriority="69" w:unhideWhenUsed="0"/>
+    <w:lsdException w:name="Dark List" w:semiHidden="0" w:uiPriority="70" w:unhideWhenUsed="0"/>
+    <w:lsdException w:name="Colorful Shading" w:semiHidden="0" w:uiPriority="71" w:unhideWhenUsed="0"/>
+    <w:lsdException w:name="Colorful List" w:semiHidden="0" w:uiPriority="72" w:unhideWhenUsed="0"/>
+    <w:lsdException w:name="Colorful Grid" w:semiHidden="0" w:uiPriority="73" w:unhideWhenUsed="0"/>
+    <w:lsdException w:name="Light Shading Accent 1" w:semiHidden="0" w:uiPriority="60" w:unhideWhenUsed="0"/>
+    <w:lsdException w:name="Light List Accent 1" w:semiHidden="0" w:uiPriority="61" w:unhideWhenUsed="0"/>
+    <w:lsdException w:name="Light Grid Accent 1" w:semiHidden="0" w:uiPriority="62" w:unhideWhenUsed="0"/>
+    <w:lsdException w:name="Medium Shading 1 Accent 1" w:semiHidden="0" w:uiPriority="63" w:unhideWhenUsed="0"/>
+    <w:lsdException w:name="Medium Shading 2 Accent 1" w:semiHidden="0" w:uiPriority="64" w:unhideWhenUsed="0"/>
+    <w:lsdException w:name="Medium List 1 Accent 1" w:semiHidden="0" w:uiPriority="65" w:unhideWhenUsed="0"/>
+    <w:lsdException w:name="Revision" w:unhideWhenUsed="0"/>
+    <w:lsdException w:name="List Paragraph" w:semiHidden="0" w:uiPriority="34" w:unhideWhenUsed="0" w:qFormat="1"/>
+    <w:lsdException w:name="Quote" w:semiHidden="0" w:uiPriority="29" w:unhideWhenUsed="0" w:qFormat="1"/>
+    <w:lsdException w:name="Intense Quote" w:semiHidden="0" w:uiPriority="30" w:unhideWhenUsed="0" w:qFormat="1"/>
+    <w:lsdException w:name="Medium List 2 Accent 1" w:semiHidden="0" w:uiPriority="66" w:unhideWhenUsed="0"/>
+    <w:lsdException w:name="Medium Grid 1 Accent 1" w:semiHidden="0" w:uiPriority="67" w:unhideWhenUsed="0"/>
+    <w:lsdException w:name="Medium Grid 2 Accent 1" w:semiHidden="0" w:uiPriority="68" w:unhideWhenUsed="0"/>
+    <w:lsdException w:name="Medium Grid 3 Accent 1" w:semiHidden="0" w:uiPriority="69" w:unhideWhenUsed="0"/>
+    <w:lsdException w:name="Dark List Accent 1" w:semiHidden="0" w:uiPriority="70" w:unhideWhenUsed="0"/>
+    <w:lsdException w:name="Colorful Shading Accent 1" w:semiHidden="0" w:uiPriority="71" w:unhideWhenUsed="0"/>
+    <w:lsdException w:name="Colorful List Accent 1" w:semiHidden="0" w:uiPriority="72" w:unhideWhenUsed="0"/>
+    <w:lsdException w:name="Colorful Grid Accent 1" w:semiHidden="0" w:uiPriority="73" w:unhideWhenUsed="0"/>
+    <w:lsdException w:name="Light Shading Accent 2" w:semiHidden="0" w:uiPriority="60" w:unhideWhenUsed="0"/>
+    <w:lsdException w:name="Light List Accent 2" w:semiHidden="0" w:uiPriority="61" w:unhideWhenUsed="0"/>
+    <w:lsdException w:name="Light Grid Accent 2" w:semiHidden="0" w:uiPriority="62" w:unhideWhenUsed="0"/>
+    <w:lsdException w:name="Medium Shading 1 Accent 2" w:semiHidden="0" w:uiPriority="63" w:unhideWhenUsed="0"/>
+    <w:lsdException w:name="Medium Shading 2 Accent 2" w:semiHidden="0" w:uiPriority="64" w:unhideWhenUsed="0"/>
+    <w:lsdException w:name="Medium List 1 Accent 2" w:semiHidden="0" w:uiPriority="65" w:unhideWhenUsed="0"/>
+    <w:lsdException w:name="Medium List 2 Accent 2" w:semiHidden="0" w:uiPriority="66" w:unhideWhenUsed="0"/>
+    <w:lsdException w:name="Medium Grid 1 Accent 2" w:semiHidden="0" w:uiPriority="67" w:unhideWhenUsed="0"/>
+    <w:lsdException w:name="Medium Grid 2 Accent 2" w:semiHidden="0" w:uiPriority="68" w:unhideWhenUsed="0"/>
+    <w:lsdException w:name="Medium Grid 3 Accent 2" w:semiHidden="0" w:uiPriority="69" w:unhideWhenUsed="0"/>
+    <w:lsdException w:name="Dark List Accent 2" w:semiHidden="0" w:uiPriority="70" w:unhideWhenUsed="0"/>
+    <w:lsdException w:name="Colorful Shading Accent 2" w:semiHidden="0" w:uiPriority="71" w:unhideWhenUsed="0"/>
+    <w:lsdException w:name="Colorful List Accent 2" w:semiHidden="0" w:uiPriority="72" w:unhideWhenUsed="0"/>
+    <w:lsdException w:name="Colorful Grid Accent 2" w:semiHidden="0" w:uiPriority="73" w:unhideWhenUsed="0"/>
+    <w:lsdException w:name="Light Shading Accent 3" w:semiHidden="0" w:uiPriority="60" w:unhideWhenUsed="0"/>
+    <w:lsdException w:name="Light List Accent 3" w:semiHidden="0" w:uiPriority="61" w:unhideWhenUsed="0"/>
+    <w:lsdException w:name="Light Grid Accent 3" w:semiHidden="0" w:uiPriority="62" w:unhideWhenUsed="0"/>
+    <w:lsdException w:name="Medium Shading 1 Accent 3" w:semiHidden="0" w:uiPriority="63" w:unhideWhenUsed="0"/>
+    <w:lsdException w:name="Medium Shading 2 Accent 3" w:semiHidden="0" w:uiPriority="64" w:unhideWhenUsed="0"/>
+    <w:lsdException w:name="Medium List 1 Accent 3" w:semiHidden="0" w:uiPriority="65" w:unhideWhenUsed="0"/>
+    <w:lsdException w:name="Medium List 2 Accent 3" w:semiHidden="0" w:uiPriority="66" w:unhideWhenUsed="0"/>
+    <w:lsdException w:name="Medium Grid 1 Accent 3" w:semiHidden="0" w:uiPriority="67" w:unhideWhenUsed="0"/>
+    <w:lsdException w:name="Medium Grid 2 Accent 3" w:semiHidden="0" w:uiPriority="68" w:unhideWhenUsed="0"/>
+    <w:lsdException w:name="Medium Grid 3 Accent 3" w:semiHidden="0" w:uiPriority="69" w:unhideWhenUsed="0"/>
+    <w:lsdException w:name="Dark List Accent 3" w:semiHidden="0" w:uiPriority="70" w:unhideWhenUsed="0"/>
+    <w:lsdException w:name="Colorful Shading Accent 3" w:semiHidden="0" w:uiPriority="71" w:unhideWhenUsed="0"/>
+    <w:lsdException w:name="Colorful List Accent 3" w:semiHidden="0" w:uiPriority="72" w:unhideWhenUsed="0"/>
+    <w:lsdException w:name="Colorful Grid Accent 3" w:semiHidden="0" w:uiPriority="73" w:unhideWhenUsed="0"/>
+    <w:lsdException w:name="Light Shading Accent 4" w:semiHidden="0" w:uiPriority="60" w:unhideWhenUsed="0"/>
+    <w:lsdException w:name="Light List Accent 4" w:semiHidden="0" w:uiPriority="61" w:unhideWhenUsed="0"/>
+    <w:lsdException w:name="Light Grid Accent 4" w:semiHidden="0" w:uiPriority="62" w:unhideWhenUsed="0"/>
+    <w:lsdException w:name="Medium Shading 1 Accent 4" w:semiHidden="0" w:uiPriority="63" w:unhideWhenUsed="0"/>
+    <w:lsdException w:name="Medium Shading 2 Accent 4" w:semiHidden="0" w:uiPriority="64" w:unhideWhenUsed="0"/>
+    <w:lsdException w:name="Medium List 1 Accent 4" w:semiHidden="0" w:uiPriority="65" w:unhideWhenUsed="0"/>
+    <w:lsdException w:name="Medium List 2 Accent 4" w:semiHidden="0" w:uiPriority="66" w:unhideWhenUsed="0"/>
+    <w:lsdException w:name="Medium Grid 1 Accent 4" w:semiHidden="0" w:uiPriority="67" w:unhideWhenUsed="0"/>
+    <w:lsdException w:name="Medium Grid 2 Accent 4" w:semiHidden="0" w:uiPriority="68" w:unhideWhenUsed="0"/>
+    <w:lsdException w:name="Medium Grid 3 Accent 4" w:semiHidden="0" w:uiPriority="69" w:unhideWhenUsed="0"/>
+    <w:lsdException w:name="Dark List Accent 4" w:semiHidden="0" w:uiPriority="70" w:unhideWhenUsed="0"/>
+    <w:lsdException w:name="Colorful Shading Accent 4" w:semiHidden="0" w:uiPriority="71" w:unhideWhenUsed="0"/>
+    <w:lsdException w:name="Colorful List Accent 4" w:semiHidden="0" w:uiPriority="72" w:unhideWhenUsed="0"/>
+    <w:lsdException w:name="Colorful Grid Accent 4" w:semiHidden="0" w:uiPriority="73" w:unhideWhenUsed="0"/>
+    <w:lsdException w:name="Light Shading Accent 5" w:semiHidden="0" w:uiPriority="60" w:unhideWhenUsed="0"/>
+    <w:lsdException w:name="Light List Accent 5" w:semiHidden="0" w:uiPriority="61" w:unhideWhenUsed="0"/>
+    <w:lsdException w:name="Light Grid Accent 5" w:semiHidden="0" w:uiPriority="62" w:unhideWhenUsed="0"/>
+    <w:lsdException w:name="Medium Shading 1 Accent 5" w:semiHidden="0" w:uiPriority="63" w:unhideWhenUsed="0"/>
+    <w:lsdException w:name="Medium Shading 2 Accent 5" w:semiHidden="0" w:uiPriority="64" w:unhideWhenUsed="0"/>
+    <w:lsdException w:name="Medium List 1 Accent 5" w:semiHidden="0" w:uiPriority="65" w:unhideWhenUsed="0"/>
+    <w:lsdException w:name="Medium List 2 Accent 5" w:semiHidden="0" w:uiPriority="66" w:unhideWhenUsed="0"/>
+    <w:lsdException w:name="Medium Grid 1 Accent 5" w:semiHidden="0" w:uiPriority="67" w:unhideWhenUsed="0"/>
+    <w:lsdException w:name="Medium Grid 2 Accent 5" w:semiHidden="0" w:uiPriority="68" w:unhideWhenUsed="0"/>
+    <w:lsdException w:name="Medium Grid 3 Accent 5" w:semiHidden="0" w:uiPriority="69" w:unhideWhenUsed="0"/>
+    <w:lsdException w:name="Dark List Accent 5" w:semiHidden="0" w:uiPriority="70" w:unhideWhenUsed="0"/>
+    <w:lsdException w:name="Colorful Shading Accent 5" w:semiHidden="0" w:uiPriority="71" w:unhideWhenUsed="0"/>
+    <w:lsdException w:name="Colorful List Accent 5" w:semiHidden="0" w:uiPriority="72" w:unhideWhenUsed="0"/>
+    <w:lsdException w:name="Colorful Grid Accent 5" w:semiHidden="0" w:uiPriority="73" w:unhideWhenUsed="0"/>
+    <w:lsdException w:name="Light Shading Accent 6" w:semiHidden="0" w:uiPriority="60" w:unhideWhenUsed="0"/>
+    <w:lsdException w:name="Light List Accent 6" w:semiHidden="0" w:uiPriority="61" w:unhideWhenUsed="0"/>
+    <w:lsdException w:name="Light Grid Accent 6" w:semiHidden="0" w:uiPriority="62" w:unhideWhenUsed="0"/>
+    <w:lsdException w:name="Medium Shading 1 Accent 6" w:semiHidden="0" w:uiPriority="63" w:unhideWhenUsed="0"/>
+    <w:lsdException w:name="Medium Shading 2 Accent 6" w:semiHidden="0" w:uiPriority="64" w:unhideWhenUsed="0"/>
+    <w:lsdException w:name="Medium List 1 Accent 6" w:semiHidden="0" w:uiPriority="65" w:unhideWhenUsed="0"/>
+    <w:lsdException w:name="Medium List 2 Accent 6" w:semiHidden="0" w:uiPriority="66" w:unhideWhenUsed="0"/>
+    <w:lsdException w:name="Medium Grid 1 Accent 6" w:semiHidden="0" w:uiPriority="67" w:unhideWhenUsed="0"/>
+    <w:lsdException w:name="Medium Grid 2 Accent 6" w:semiHidden="0" w:uiPriority="68" w:unhideWhenUsed="0"/>
+    <w:lsdException w:name="Medium Grid 3 Accent 6" w:semiHidden="0" w:uiPriority="69" w:unhideWhenUsed="0"/>
+    <w:lsdException w:name="Dark List Accent 6" w:semiHidden="0" w:uiPriority="70" w:unhideWhenUsed="0"/>
+    <w:lsdException w:name="Colorful Shading Accent 6" w:semiHidden="0" w:uiPriority="71" w:unhideWhenUsed="0"/>
+    <w:lsdException w:name="Colorful List Accent 6" w:semiHidden="0" w:uiPriority="72" w:unhideWhenUsed="0"/>
+    <w:lsdException w:name="Colorful Grid Accent 6" w:semiHidden="0" w:uiPriority="73" w:unhideWhenUsed="0"/>
+    <w:lsdException w:name="Subtle Emphasis" w:semiHidden="0" w:uiPriority="19" w:unhideWhenUsed="0" w:qFormat="1"/>
+    <w:lsdException w:name="Intense Emphasis" w:semiHidden="0" w:uiPriority="21" w:unhideWhenUsed="0" w:qFormat="1"/>
+    <w:lsdException w:name="Subtle Reference" w:semiHidden="0" w:uiPriority="31" w:unhideWhenUsed="0" w:qFormat="1"/>
+    <w:lsdException w:name="Intense Reference" w:semiHidden="0" w:uiPriority="32" w:unhideWhenUsed="0" w:qFormat="1"/>
+    <w:lsdException w:name="Book Title" w:semiHidden="0" w:uiPriority="33" w:unhideWhenUsed="0" w:qFormat="1"/>
+    <w:lsdException w:name="Bibliography" w:uiPriority="37"/>
+    <w:lsdException w:name="TOC Heading" w:uiPriority="39" w:qFormat="1"/>
   </w:latentStyles>
   <w:style w:type="paragraph" w:default="1" w:styleId="Normal">
     <w:name w:val="Normal"/>
@@ -1407,6 +1260,762 @@
   <w:style w:type="character" w:default="1" w:styleId="DefaultParagraphFont">
     <w:name w:val="Default Paragraph Font"/>
     <w:uiPriority w:val="1"/>
+    <w:semiHidden/>
+    <w:unhideWhenUsed/>
+  </w:style>
+  <w:style w:type="table" w:default="1" w:styleId="TableNormal">
+    <w:name w:val="Normal Table"/>
+    <w:uiPriority w:val="99"/>
+    <w:semiHidden/>
+    <w:unhideWhenUsed/>
+    <w:tblPr>
+      <w:tblInd w:w="0" w:type="dxa"/>
+      <w:tblCellMar>
+        <w:top w:w="0" w:type="dxa"/>
+        <w:left w:w="108" w:type="dxa"/>
+        <w:bottom w:w="0" w:type="dxa"/>
+        <w:right w:w="108" w:type="dxa"/>
+      </w:tblCellMar>
+    </w:tblPr>
+  </w:style>
+  <w:style w:type="numbering" w:default="1" w:styleId="NoList">
+    <w:name w:val="No List"/>
+    <w:uiPriority w:val="99"/>
+    <w:semiHidden/>
+    <w:unhideWhenUsed/>
+  </w:style>
+  <w:style w:type="paragraph" w:styleId="Title">
+    <w:name w:val="Title"/>
+    <w:basedOn w:val="Normal"/>
+    <w:next w:val="Normal"/>
+    <w:link w:val="TitleChar"/>
+    <w:uiPriority w:val="10"/>
+    <w:qFormat/>
+    <w:pPr>
+      <w:spacing w:after="0" w:line="240" w:lineRule="auto"/>
+      <w:contextualSpacing/>
+    </w:pPr>
+    <w:rPr>
+      <w:rFonts w:asciiTheme="majorHAnsi" w:eastAsiaTheme="majorEastAsia" w:hAnsiTheme="majorHAnsi" w:cstheme="majorBidi"/>
+      <w:color w:val="90C226" w:themeColor="accent1"/>
+      <w:spacing w:val="-7"/>
+      <w:sz w:val="64"/>
+      <w:szCs w:val="64"/>
+    </w:rPr>
+  </w:style>
+  <w:style w:type="character" w:customStyle="1" w:styleId="TitleChar">
+    <w:name w:val="Title Char"/>
+    <w:basedOn w:val="DefaultParagraphFont"/>
+    <w:link w:val="Title"/>
+    <w:uiPriority w:val="10"/>
+    <w:rPr>
+      <w:rFonts w:asciiTheme="majorHAnsi" w:eastAsiaTheme="majorEastAsia" w:hAnsiTheme="majorHAnsi" w:cstheme="majorBidi"/>
+      <w:color w:val="90C226" w:themeColor="accent1"/>
+      <w:spacing w:val="-7"/>
+      <w:sz w:val="64"/>
+      <w:szCs w:val="64"/>
+    </w:rPr>
+  </w:style>
+  <w:style w:type="paragraph" w:styleId="Subtitle">
+    <w:name w:val="Subtitle"/>
+    <w:basedOn w:val="Normal"/>
+    <w:next w:val="Normal"/>
+    <w:link w:val="SubtitleChar"/>
+    <w:uiPriority w:val="11"/>
+    <w:qFormat/>
+    <w:pPr>
+      <w:numPr>
+        <w:ilvl w:val="1"/>
+      </w:numPr>
+      <w:spacing w:after="240" w:line="240" w:lineRule="auto"/>
+    </w:pPr>
+    <w:rPr>
+      <w:rFonts w:asciiTheme="majorHAnsi" w:eastAsiaTheme="majorEastAsia" w:hAnsiTheme="majorHAnsi" w:cstheme="majorBidi"/>
+      <w:color w:val="404040" w:themeColor="text1" w:themeTint="BF"/>
+      <w:sz w:val="28"/>
+      <w:szCs w:val="28"/>
+    </w:rPr>
+  </w:style>
+  <w:style w:type="character" w:customStyle="1" w:styleId="SubtitleChar">
+    <w:name w:val="Subtitle Char"/>
+    <w:basedOn w:val="DefaultParagraphFont"/>
+    <w:link w:val="Subtitle"/>
+    <w:uiPriority w:val="11"/>
+    <w:rPr>
+      <w:rFonts w:asciiTheme="majorHAnsi" w:eastAsiaTheme="majorEastAsia" w:hAnsiTheme="majorHAnsi" w:cstheme="majorBidi"/>
+      <w:color w:val="404040" w:themeColor="text1" w:themeTint="BF"/>
+      <w:sz w:val="28"/>
+      <w:szCs w:val="28"/>
+    </w:rPr>
+  </w:style>
+  <w:style w:type="character" w:customStyle="1" w:styleId="Heading1Char">
+    <w:name w:val="Heading 1 Char"/>
+    <w:basedOn w:val="DefaultParagraphFont"/>
+    <w:link w:val="Heading1"/>
+    <w:uiPriority w:val="9"/>
+    <w:rPr>
+      <w:rFonts w:asciiTheme="majorHAnsi" w:eastAsiaTheme="majorEastAsia" w:hAnsiTheme="majorHAnsi" w:cstheme="majorBidi"/>
+      <w:color w:val="90C226" w:themeColor="accent1"/>
+      <w:sz w:val="32"/>
+      <w:szCs w:val="32"/>
+    </w:rPr>
+  </w:style>
+  <w:style w:type="character" w:customStyle="1" w:styleId="Heading2Char">
+    <w:name w:val="Heading 2 Char"/>
+    <w:basedOn w:val="DefaultParagraphFont"/>
+    <w:link w:val="Heading2"/>
+    <w:uiPriority w:val="9"/>
+    <w:semiHidden/>
+    <w:rPr>
+      <w:rFonts w:asciiTheme="majorHAnsi" w:eastAsiaTheme="majorEastAsia" w:hAnsiTheme="majorHAnsi" w:cstheme="majorBidi"/>
+      <w:color w:val="90C226" w:themeColor="accent1"/>
+      <w:sz w:val="28"/>
+      <w:szCs w:val="28"/>
+    </w:rPr>
+  </w:style>
+  <w:style w:type="character" w:customStyle="1" w:styleId="Heading3Char">
+    <w:name w:val="Heading 3 Char"/>
+    <w:basedOn w:val="DefaultParagraphFont"/>
+    <w:link w:val="Heading3"/>
+    <w:uiPriority w:val="9"/>
+    <w:semiHidden/>
+    <w:rPr>
+      <w:rFonts w:asciiTheme="majorHAnsi" w:eastAsiaTheme="majorEastAsia" w:hAnsiTheme="majorHAnsi" w:cstheme="majorBidi"/>
+      <w:color w:val="404040" w:themeColor="text1" w:themeTint="BF"/>
+      <w:sz w:val="26"/>
+      <w:szCs w:val="26"/>
+    </w:rPr>
+  </w:style>
+  <w:style w:type="character" w:customStyle="1" w:styleId="Heading4Char">
+    <w:name w:val="Heading 4 Char"/>
+    <w:basedOn w:val="DefaultParagraphFont"/>
+    <w:link w:val="Heading4"/>
+    <w:uiPriority w:val="9"/>
+    <w:semiHidden/>
+    <w:rPr>
+      <w:rFonts w:asciiTheme="majorHAnsi" w:eastAsiaTheme="majorEastAsia" w:hAnsiTheme="majorHAnsi" w:cstheme="majorBidi"/>
+      <w:sz w:val="24"/>
+      <w:szCs w:val="24"/>
+    </w:rPr>
+  </w:style>
+  <w:style w:type="character" w:customStyle="1" w:styleId="Heading5Char">
+    <w:name w:val="Heading 5 Char"/>
+    <w:basedOn w:val="DefaultParagraphFont"/>
+    <w:link w:val="Heading5"/>
+    <w:uiPriority w:val="9"/>
+    <w:semiHidden/>
+    <w:rPr>
+      <w:rFonts w:asciiTheme="majorHAnsi" w:eastAsiaTheme="majorEastAsia" w:hAnsiTheme="majorHAnsi" w:cstheme="majorBidi"/>
+      <w:i/>
+      <w:iCs/>
+      <w:sz w:val="22"/>
+      <w:szCs w:val="22"/>
+    </w:rPr>
+  </w:style>
+  <w:style w:type="character" w:customStyle="1" w:styleId="Heading6Char">
+    <w:name w:val="Heading 6 Char"/>
+    <w:basedOn w:val="DefaultParagraphFont"/>
+    <w:link w:val="Heading6"/>
+    <w:uiPriority w:val="9"/>
+    <w:semiHidden/>
+    <w:rPr>
+      <w:rFonts w:asciiTheme="majorHAnsi" w:eastAsiaTheme="majorEastAsia" w:hAnsiTheme="majorHAnsi" w:cstheme="majorBidi"/>
+      <w:color w:val="595959" w:themeColor="text1" w:themeTint="A6"/>
+    </w:rPr>
+  </w:style>
+  <w:style w:type="character" w:customStyle="1" w:styleId="Heading7Char">
+    <w:name w:val="Heading 7 Char"/>
+    <w:basedOn w:val="DefaultParagraphFont"/>
+    <w:link w:val="Heading7"/>
+    <w:uiPriority w:val="9"/>
+    <w:semiHidden/>
+    <w:rPr>
+      <w:rFonts w:asciiTheme="majorHAnsi" w:eastAsiaTheme="majorEastAsia" w:hAnsiTheme="majorHAnsi" w:cstheme="majorBidi"/>
+      <w:i/>
+      <w:iCs/>
+      <w:color w:val="595959" w:themeColor="text1" w:themeTint="A6"/>
+    </w:rPr>
+  </w:style>
+  <w:style w:type="character" w:customStyle="1" w:styleId="Heading8Char">
+    <w:name w:val="Heading 8 Char"/>
+    <w:basedOn w:val="DefaultParagraphFont"/>
+    <w:link w:val="Heading8"/>
+    <w:uiPriority w:val="9"/>
+    <w:semiHidden/>
+    <w:rPr>
+      <w:rFonts w:asciiTheme="majorHAnsi" w:eastAsiaTheme="majorEastAsia" w:hAnsiTheme="majorHAnsi" w:cstheme="majorBidi"/>
+      <w:smallCaps/>
+      <w:color w:val="595959" w:themeColor="text1" w:themeTint="A6"/>
+    </w:rPr>
+  </w:style>
+  <w:style w:type="character" w:customStyle="1" w:styleId="Heading9Char">
+    <w:name w:val="Heading 9 Char"/>
+    <w:basedOn w:val="DefaultParagraphFont"/>
+    <w:link w:val="Heading9"/>
+    <w:uiPriority w:val="9"/>
+    <w:semiHidden/>
+    <w:rPr>
+      <w:rFonts w:asciiTheme="majorHAnsi" w:eastAsiaTheme="majorEastAsia" w:hAnsiTheme="majorHAnsi" w:cstheme="majorBidi"/>
+      <w:i/>
+      <w:iCs/>
+      <w:smallCaps/>
+      <w:color w:val="595959" w:themeColor="text1" w:themeTint="A6"/>
+    </w:rPr>
+  </w:style>
+  <w:style w:type="character" w:styleId="SubtleEmphasis">
+    <w:name w:val="Subtle Emphasis"/>
+    <w:basedOn w:val="DefaultParagraphFont"/>
+    <w:uiPriority w:val="19"/>
+    <w:qFormat/>
+    <w:rPr>
+      <w:i/>
+      <w:iCs/>
+      <w:color w:val="595959" w:themeColor="text1" w:themeTint="A6"/>
+    </w:rPr>
+  </w:style>
+  <w:style w:type="character" w:styleId="Emphasis">
+    <w:name w:val="Emphasis"/>
+    <w:basedOn w:val="DefaultParagraphFont"/>
+    <w:uiPriority w:val="20"/>
+    <w:qFormat/>
+    <w:rPr>
+      <w:i/>
+      <w:iCs/>
+    </w:rPr>
+  </w:style>
+  <w:style w:type="character" w:styleId="IntenseEmphasis">
+    <w:name w:val="Intense Emphasis"/>
+    <w:basedOn w:val="DefaultParagraphFont"/>
+    <w:uiPriority w:val="21"/>
+    <w:qFormat/>
+    <w:rPr>
+      <w:b/>
+      <w:bCs/>
+      <w:i/>
+      <w:iCs/>
+    </w:rPr>
+  </w:style>
+  <w:style w:type="character" w:styleId="Strong">
+    <w:name w:val="Strong"/>
+    <w:basedOn w:val="DefaultParagraphFont"/>
+    <w:uiPriority w:val="22"/>
+    <w:qFormat/>
+    <w:rPr>
+      <w:b/>
+      <w:bCs/>
+    </w:rPr>
+  </w:style>
+  <w:style w:type="paragraph" w:styleId="Quote">
+    <w:name w:val="Quote"/>
+    <w:basedOn w:val="Normal"/>
+    <w:next w:val="Normal"/>
+    <w:link w:val="QuoteChar"/>
+    <w:uiPriority w:val="29"/>
+    <w:qFormat/>
+    <w:pPr>
+      <w:spacing w:before="240" w:after="240" w:line="252" w:lineRule="auto"/>
+      <w:ind w:left="864" w:right="864"/>
+      <w:jc w:val="center"/>
+    </w:pPr>
+    <w:rPr>
+      <w:i/>
+      <w:iCs/>
+    </w:rPr>
+  </w:style>
+  <w:style w:type="character" w:customStyle="1" w:styleId="QuoteChar">
+    <w:name w:val="Quote Char"/>
+    <w:basedOn w:val="DefaultParagraphFont"/>
+    <w:link w:val="Quote"/>
+    <w:uiPriority w:val="29"/>
+    <w:rPr>
+      <w:i/>
+      <w:iCs/>
+    </w:rPr>
+  </w:style>
+  <w:style w:type="paragraph" w:styleId="IntenseQuote">
+    <w:name w:val="Intense Quote"/>
+    <w:basedOn w:val="Normal"/>
+    <w:next w:val="Normal"/>
+    <w:link w:val="IntenseQuoteChar"/>
+    <w:uiPriority w:val="30"/>
+    <w:qFormat/>
+    <w:pPr>
+      <w:spacing w:before="100" w:beforeAutospacing="1" w:after="240"/>
+      <w:ind w:left="864" w:right="864"/>
+      <w:jc w:val="center"/>
+    </w:pPr>
+    <w:rPr>
+      <w:rFonts w:asciiTheme="majorHAnsi" w:eastAsiaTheme="majorEastAsia" w:hAnsiTheme="majorHAnsi" w:cstheme="majorBidi"/>
+      <w:color w:val="90C226" w:themeColor="accent1"/>
+      <w:sz w:val="28"/>
+      <w:szCs w:val="28"/>
+    </w:rPr>
+  </w:style>
+  <w:style w:type="character" w:customStyle="1" w:styleId="IntenseQuoteChar">
+    <w:name w:val="Intense Quote Char"/>
+    <w:basedOn w:val="DefaultParagraphFont"/>
+    <w:link w:val="IntenseQuote"/>
+    <w:uiPriority w:val="30"/>
+    <w:rPr>
+      <w:rFonts w:asciiTheme="majorHAnsi" w:eastAsiaTheme="majorEastAsia" w:hAnsiTheme="majorHAnsi" w:cstheme="majorBidi"/>
+      <w:color w:val="90C226" w:themeColor="accent1"/>
+      <w:sz w:val="28"/>
+      <w:szCs w:val="28"/>
+    </w:rPr>
+  </w:style>
+  <w:style w:type="character" w:styleId="SubtleReference">
+    <w:name w:val="Subtle Reference"/>
+    <w:basedOn w:val="DefaultParagraphFont"/>
+    <w:uiPriority w:val="31"/>
+    <w:qFormat/>
+    <w:rPr>
+      <w:smallCaps/>
+      <w:color w:val="404040" w:themeColor="text1" w:themeTint="BF"/>
+    </w:rPr>
+  </w:style>
+  <w:style w:type="character" w:styleId="IntenseReference">
+    <w:name w:val="Intense Reference"/>
+    <w:basedOn w:val="DefaultParagraphFont"/>
+    <w:uiPriority w:val="32"/>
+    <w:qFormat/>
+    <w:rPr>
+      <w:b/>
+      <w:bCs/>
+      <w:smallCaps/>
+      <w:u w:val="single"/>
+    </w:rPr>
+  </w:style>
+  <w:style w:type="character" w:styleId="BookTitle">
+    <w:name w:val="Book Title"/>
+    <w:basedOn w:val="DefaultParagraphFont"/>
+    <w:uiPriority w:val="33"/>
+    <w:qFormat/>
+    <w:rPr>
+      <w:b/>
+      <w:bCs/>
+      <w:smallCaps/>
+    </w:rPr>
+  </w:style>
+  <w:style w:type="paragraph" w:styleId="Caption">
+    <w:name w:val="caption"/>
+    <w:basedOn w:val="Normal"/>
+    <w:next w:val="Normal"/>
+    <w:uiPriority w:val="35"/>
+    <w:semiHidden/>
+    <w:unhideWhenUsed/>
+    <w:qFormat/>
+    <w:pPr>
+      <w:spacing w:line="240" w:lineRule="auto"/>
+    </w:pPr>
+    <w:rPr>
+      <w:b/>
+      <w:bCs/>
+      <w:color w:val="404040" w:themeColor="text1" w:themeTint="BF"/>
+    </w:rPr>
+  </w:style>
+  <w:style w:type="paragraph" w:styleId="TOCHeading">
+    <w:name w:val="TOC Heading"/>
+    <w:basedOn w:val="Heading1"/>
+    <w:next w:val="Normal"/>
+    <w:uiPriority w:val="39"/>
+    <w:semiHidden/>
+    <w:unhideWhenUsed/>
+    <w:qFormat/>
+    <w:pPr>
+      <w:outlineLvl w:val="9"/>
+    </w:pPr>
+  </w:style>
+  <w:style w:type="paragraph" w:styleId="NoSpacing">
+    <w:name w:val="No Spacing"/>
+    <w:uiPriority w:val="1"/>
+    <w:qFormat/>
+    <w:pPr>
+      <w:spacing w:after="0" w:line="240" w:lineRule="auto"/>
+    </w:pPr>
+  </w:style>
+  <w:style w:type="paragraph" w:styleId="ListParagraph">
+    <w:name w:val="List Paragraph"/>
+    <w:basedOn w:val="Normal"/>
+    <w:uiPriority w:val="34"/>
+    <w:qFormat/>
+    <w:pPr>
+      <w:ind w:left="720"/>
+      <w:contextualSpacing/>
+    </w:pPr>
+  </w:style>
+  <w:style w:type="character" w:styleId="Hyperlink">
+    <w:name w:val="Hyperlink"/>
+    <w:basedOn w:val="DefaultParagraphFont"/>
+    <w:uiPriority w:val="99"/>
+    <w:unhideWhenUsed/>
+    <w:rsid w:val="00F26810"/>
+    <w:rPr>
+      <w:color w:val="0000FF"/>
+      <w:u w:val="single"/>
+    </w:rPr>
+  </w:style>
+</w:styles>
+</file>
+
+<file path=word/stylesWithEffects.xml><?xml version="1.0" encoding="utf-8"?>
+<w:styles xmlns:wpc="http://schemas.microsoft.com/office/word/2010/wordprocessingCanvas" xmlns:mc="http://schemas.openxmlformats.org/markup-compatibility/2006" xmlns:o="urn:schemas-microsoft-com:office:office" xmlns:r="http://schemas.openxmlformats.org/officeDocument/2006/relationships" xmlns:m="http://schemas.openxmlformats.org/officeDocument/2006/math" xmlns:v="urn:schemas-microsoft-com:vml" xmlns:wp14="http://schemas.microsoft.com/office/word/2010/wordprocessingDrawing" xmlns:wp="http://schemas.openxmlformats.org/drawingml/2006/wordprocessingDrawing" xmlns:w10="urn:schemas-microsoft-com:office:word" xmlns:w="http://schemas.openxmlformats.org/wordprocessingml/2006/main" xmlns:w14="http://schemas.microsoft.com/office/word/2010/wordml" xmlns:wpg="http://schemas.microsoft.com/office/word/2010/wordprocessingGroup" xmlns:wpi="http://schemas.microsoft.com/office/word/2010/wordprocessingInk" xmlns:wne="http://schemas.microsoft.com/office/word/2006/wordml" xmlns:wps="http://schemas.microsoft.com/office/word/2010/wordprocessingShape" mc:Ignorable="w14 wp14">
+  <w:docDefaults>
+    <w:rPrDefault>
+      <w:rPr>
+        <w:rFonts w:asciiTheme="minorHAnsi" w:eastAsiaTheme="minorEastAsia" w:hAnsiTheme="minorHAnsi" w:cstheme="minorBidi"/>
+        <w:lang w:val="en-US" w:eastAsia="ja-JP" w:bidi="ar-SA"/>
+      </w:rPr>
+    </w:rPrDefault>
+    <w:pPrDefault>
+      <w:pPr>
+        <w:spacing w:after="120" w:line="264" w:lineRule="auto"/>
+      </w:pPr>
+    </w:pPrDefault>
+  </w:docDefaults>
+  <w:latentStyles w:defLockedState="0" w:defUIPriority="99" w:defSemiHidden="1" w:defUnhideWhenUsed="1" w:defQFormat="0" w:count="267">
+    <w:lsdException w:name="Normal" w:semiHidden="0" w:uiPriority="0" w:unhideWhenUsed="0" w:qFormat="1"/>
+    <w:lsdException w:name="heading 1" w:semiHidden="0" w:uiPriority="9" w:unhideWhenUsed="0" w:qFormat="1"/>
+    <w:lsdException w:name="heading 2" w:uiPriority="9" w:qFormat="1"/>
+    <w:lsdException w:name="heading 3" w:uiPriority="9" w:qFormat="1"/>
+    <w:lsdException w:name="heading 4" w:uiPriority="9" w:qFormat="1"/>
+    <w:lsdException w:name="heading 5" w:uiPriority="9" w:qFormat="1"/>
+    <w:lsdException w:name="heading 6" w:uiPriority="9" w:qFormat="1"/>
+    <w:lsdException w:name="heading 7" w:uiPriority="9" w:qFormat="1"/>
+    <w:lsdException w:name="heading 8" w:uiPriority="9" w:qFormat="1"/>
+    <w:lsdException w:name="heading 9" w:uiPriority="9" w:qFormat="1"/>
+    <w:lsdException w:name="toc 1" w:uiPriority="39"/>
+    <w:lsdException w:name="toc 2" w:uiPriority="39"/>
+    <w:lsdException w:name="toc 3" w:uiPriority="39"/>
+    <w:lsdException w:name="toc 4" w:uiPriority="39"/>
+    <w:lsdException w:name="toc 5" w:uiPriority="39"/>
+    <w:lsdException w:name="toc 6" w:uiPriority="39"/>
+    <w:lsdException w:name="toc 7" w:uiPriority="39"/>
+    <w:lsdException w:name="toc 8" w:uiPriority="39"/>
+    <w:lsdException w:name="toc 9" w:uiPriority="39"/>
+    <w:lsdException w:name="caption" w:uiPriority="35" w:qFormat="1"/>
+    <w:lsdException w:name="Title" w:semiHidden="0" w:uiPriority="10" w:unhideWhenUsed="0" w:qFormat="1"/>
+    <w:lsdException w:name="Default Paragraph Font" w:uiPriority="1"/>
+    <w:lsdException w:name="Subtitle" w:semiHidden="0" w:uiPriority="11" w:unhideWhenUsed="0" w:qFormat="1"/>
+    <w:lsdException w:name="Strong" w:semiHidden="0" w:uiPriority="22" w:unhideWhenUsed="0" w:qFormat="1"/>
+    <w:lsdException w:name="Emphasis" w:semiHidden="0" w:uiPriority="20" w:unhideWhenUsed="0" w:qFormat="1"/>
+    <w:lsdException w:name="Table Grid" w:semiHidden="0" w:uiPriority="39" w:unhideWhenUsed="0"/>
+    <w:lsdException w:name="Placeholder Text" w:unhideWhenUsed="0"/>
+    <w:lsdException w:name="No Spacing" w:semiHidden="0" w:uiPriority="1" w:unhideWhenUsed="0" w:qFormat="1"/>
+    <w:lsdException w:name="Light Shading" w:semiHidden="0" w:uiPriority="60" w:unhideWhenUsed="0"/>
+    <w:lsdException w:name="Light List" w:semiHidden="0" w:uiPriority="61" w:unhideWhenUsed="0"/>
+    <w:lsdException w:name="Light Grid" w:semiHidden="0" w:uiPriority="62" w:unhideWhenUsed="0"/>
+    <w:lsdException w:name="Medium Shading 1" w:semiHidden="0" w:uiPriority="63" w:unhideWhenUsed="0"/>
+    <w:lsdException w:name="Medium Shading 2" w:semiHidden="0" w:uiPriority="64" w:unhideWhenUsed="0"/>
+    <w:lsdException w:name="Medium List 1" w:semiHidden="0" w:uiPriority="65" w:unhideWhenUsed="0"/>
+    <w:lsdException w:name="Medium List 2" w:semiHidden="0" w:uiPriority="66" w:unhideWhenUsed="0"/>
+    <w:lsdException w:name="Medium Grid 1" w:semiHidden="0" w:uiPriority="67" w:unhideWhenUsed="0"/>
+    <w:lsdException w:name="Medium Grid 2" w:semiHidden="0" w:uiPriority="68" w:unhideWhenUsed="0"/>
+    <w:lsdException w:name="Medium Grid 3" w:semiHidden="0" w:uiPriority="69" w:unhideWhenUsed="0"/>
+    <w:lsdException w:name="Dark List" w:semiHidden="0" w:uiPriority="70" w:unhideWhenUsed="0"/>
+    <w:lsdException w:name="Colorful Shading" w:semiHidden="0" w:uiPriority="71" w:unhideWhenUsed="0"/>
+    <w:lsdException w:name="Colorful List" w:semiHidden="0" w:uiPriority="72" w:unhideWhenUsed="0"/>
+    <w:lsdException w:name="Colorful Grid" w:semiHidden="0" w:uiPriority="73" w:unhideWhenUsed="0"/>
+    <w:lsdException w:name="Light Shading Accent 1" w:semiHidden="0" w:uiPriority="60" w:unhideWhenUsed="0"/>
+    <w:lsdException w:name="Light List Accent 1" w:semiHidden="0" w:uiPriority="61" w:unhideWhenUsed="0"/>
+    <w:lsdException w:name="Light Grid Accent 1" w:semiHidden="0" w:uiPriority="62" w:unhideWhenUsed="0"/>
+    <w:lsdException w:name="Medium Shading 1 Accent 1" w:semiHidden="0" w:uiPriority="63" w:unhideWhenUsed="0"/>
+    <w:lsdException w:name="Medium Shading 2 Accent 1" w:semiHidden="0" w:uiPriority="64" w:unhideWhenUsed="0"/>
+    <w:lsdException w:name="Medium List 1 Accent 1" w:semiHidden="0" w:uiPriority="65" w:unhideWhenUsed="0"/>
+    <w:lsdException w:name="Revision" w:unhideWhenUsed="0"/>
+    <w:lsdException w:name="List Paragraph" w:semiHidden="0" w:uiPriority="34" w:unhideWhenUsed="0" w:qFormat="1"/>
+    <w:lsdException w:name="Quote" w:semiHidden="0" w:uiPriority="29" w:unhideWhenUsed="0" w:qFormat="1"/>
+    <w:lsdException w:name="Intense Quote" w:semiHidden="0" w:uiPriority="30" w:unhideWhenUsed="0" w:qFormat="1"/>
+    <w:lsdException w:name="Medium List 2 Accent 1" w:semiHidden="0" w:uiPriority="66" w:unhideWhenUsed="0"/>
+    <w:lsdException w:name="Medium Grid 1 Accent 1" w:semiHidden="0" w:uiPriority="67" w:unhideWhenUsed="0"/>
+    <w:lsdException w:name="Medium Grid 2 Accent 1" w:semiHidden="0" w:uiPriority="68" w:unhideWhenUsed="0"/>
+    <w:lsdException w:name="Medium Grid 3 Accent 1" w:semiHidden="0" w:uiPriority="69" w:unhideWhenUsed="0"/>
+    <w:lsdException w:name="Dark List Accent 1" w:semiHidden="0" w:uiPriority="70" w:unhideWhenUsed="0"/>
+    <w:lsdException w:name="Colorful Shading Accent 1" w:semiHidden="0" w:uiPriority="71" w:unhideWhenUsed="0"/>
+    <w:lsdException w:name="Colorful List Accent 1" w:semiHidden="0" w:uiPriority="72" w:unhideWhenUsed="0"/>
+    <w:lsdException w:name="Colorful Grid Accent 1" w:semiHidden="0" w:uiPriority="73" w:unhideWhenUsed="0"/>
+    <w:lsdException w:name="Light Shading Accent 2" w:semiHidden="0" w:uiPriority="60" w:unhideWhenUsed="0"/>
+    <w:lsdException w:name="Light List Accent 2" w:semiHidden="0" w:uiPriority="61" w:unhideWhenUsed="0"/>
+    <w:lsdException w:name="Light Grid Accent 2" w:semiHidden="0" w:uiPriority="62" w:unhideWhenUsed="0"/>
+    <w:lsdException w:name="Medium Shading 1 Accent 2" w:semiHidden="0" w:uiPriority="63" w:unhideWhenUsed="0"/>
+    <w:lsdException w:name="Medium Shading 2 Accent 2" w:semiHidden="0" w:uiPriority="64" w:unhideWhenUsed="0"/>
+    <w:lsdException w:name="Medium List 1 Accent 2" w:semiHidden="0" w:uiPriority="65" w:unhideWhenUsed="0"/>
+    <w:lsdException w:name="Medium List 2 Accent 2" w:semiHidden="0" w:uiPriority="66" w:unhideWhenUsed="0"/>
+    <w:lsdException w:name="Medium Grid 1 Accent 2" w:semiHidden="0" w:uiPriority="67" w:unhideWhenUsed="0"/>
+    <w:lsdException w:name="Medium Grid 2 Accent 2" w:semiHidden="0" w:uiPriority="68" w:unhideWhenUsed="0"/>
+    <w:lsdException w:name="Medium Grid 3 Accent 2" w:semiHidden="0" w:uiPriority="69" w:unhideWhenUsed="0"/>
+    <w:lsdException w:name="Dark List Accent 2" w:semiHidden="0" w:uiPriority="70" w:unhideWhenUsed="0"/>
+    <w:lsdException w:name="Colorful Shading Accent 2" w:semiHidden="0" w:uiPriority="71" w:unhideWhenUsed="0"/>
+    <w:lsdException w:name="Colorful List Accent 2" w:semiHidden="0" w:uiPriority="72" w:unhideWhenUsed="0"/>
+    <w:lsdException w:name="Colorful Grid Accent 2" w:semiHidden="0" w:uiPriority="73" w:unhideWhenUsed="0"/>
+    <w:lsdException w:name="Light Shading Accent 3" w:semiHidden="0" w:uiPriority="60" w:unhideWhenUsed="0"/>
+    <w:lsdException w:name="Light List Accent 3" w:semiHidden="0" w:uiPriority="61" w:unhideWhenUsed="0"/>
+    <w:lsdException w:name="Light Grid Accent 3" w:semiHidden="0" w:uiPriority="62" w:unhideWhenUsed="0"/>
+    <w:lsdException w:name="Medium Shading 1 Accent 3" w:semiHidden="0" w:uiPriority="63" w:unhideWhenUsed="0"/>
+    <w:lsdException w:name="Medium Shading 2 Accent 3" w:semiHidden="0" w:uiPriority="64" w:unhideWhenUsed="0"/>
+    <w:lsdException w:name="Medium List 1 Accent 3" w:semiHidden="0" w:uiPriority="65" w:unhideWhenUsed="0"/>
+    <w:lsdException w:name="Medium List 2 Accent 3" w:semiHidden="0" w:uiPriority="66" w:unhideWhenUsed="0"/>
+    <w:lsdException w:name="Medium Grid 1 Accent 3" w:semiHidden="0" w:uiPriority="67" w:unhideWhenUsed="0"/>
+    <w:lsdException w:name="Medium Grid 2 Accent 3" w:semiHidden="0" w:uiPriority="68" w:unhideWhenUsed="0"/>
+    <w:lsdException w:name="Medium Grid 3 Accent 3" w:semiHidden="0" w:uiPriority="69" w:unhideWhenUsed="0"/>
+    <w:lsdException w:name="Dark List Accent 3" w:semiHidden="0" w:uiPriority="70" w:unhideWhenUsed="0"/>
+    <w:lsdException w:name="Colorful Shading Accent 3" w:semiHidden="0" w:uiPriority="71" w:unhideWhenUsed="0"/>
+    <w:lsdException w:name="Colorful List Accent 3" w:semiHidden="0" w:uiPriority="72" w:unhideWhenUsed="0"/>
+    <w:lsdException w:name="Colorful Grid Accent 3" w:semiHidden="0" w:uiPriority="73" w:unhideWhenUsed="0"/>
+    <w:lsdException w:name="Light Shading Accent 4" w:semiHidden="0" w:uiPriority="60" w:unhideWhenUsed="0"/>
+    <w:lsdException w:name="Light List Accent 4" w:semiHidden="0" w:uiPriority="61" w:unhideWhenUsed="0"/>
+    <w:lsdException w:name="Light Grid Accent 4" w:semiHidden="0" w:uiPriority="62" w:unhideWhenUsed="0"/>
+    <w:lsdException w:name="Medium Shading 1 Accent 4" w:semiHidden="0" w:uiPriority="63" w:unhideWhenUsed="0"/>
+    <w:lsdException w:name="Medium Shading 2 Accent 4" w:semiHidden="0" w:uiPriority="64" w:unhideWhenUsed="0"/>
+    <w:lsdException w:name="Medium List 1 Accent 4" w:semiHidden="0" w:uiPriority="65" w:unhideWhenUsed="0"/>
+    <w:lsdException w:name="Medium List 2 Accent 4" w:semiHidden="0" w:uiPriority="66" w:unhideWhenUsed="0"/>
+    <w:lsdException w:name="Medium Grid 1 Accent 4" w:semiHidden="0" w:uiPriority="67" w:unhideWhenUsed="0"/>
+    <w:lsdException w:name="Medium Grid 2 Accent 4" w:semiHidden="0" w:uiPriority="68" w:unhideWhenUsed="0"/>
+    <w:lsdException w:name="Medium Grid 3 Accent 4" w:semiHidden="0" w:uiPriority="69" w:unhideWhenUsed="0"/>
+    <w:lsdException w:name="Dark List Accent 4" w:semiHidden="0" w:uiPriority="70" w:unhideWhenUsed="0"/>
+    <w:lsdException w:name="Colorful Shading Accent 4" w:semiHidden="0" w:uiPriority="71" w:unhideWhenUsed="0"/>
+    <w:lsdException w:name="Colorful List Accent 4" w:semiHidden="0" w:uiPriority="72" w:unhideWhenUsed="0"/>
+    <w:lsdException w:name="Colorful Grid Accent 4" w:semiHidden="0" w:uiPriority="73" w:unhideWhenUsed="0"/>
+    <w:lsdException w:name="Light Shading Accent 5" w:semiHidden="0" w:uiPriority="60" w:unhideWhenUsed="0"/>
+    <w:lsdException w:name="Light List Accent 5" w:semiHidden="0" w:uiPriority="61" w:unhideWhenUsed="0"/>
+    <w:lsdException w:name="Light Grid Accent 5" w:semiHidden="0" w:uiPriority="62" w:unhideWhenUsed="0"/>
+    <w:lsdException w:name="Medium Shading 1 Accent 5" w:semiHidden="0" w:uiPriority="63" w:unhideWhenUsed="0"/>
+    <w:lsdException w:name="Medium Shading 2 Accent 5" w:semiHidden="0" w:uiPriority="64" w:unhideWhenUsed="0"/>
+    <w:lsdException w:name="Medium List 1 Accent 5" w:semiHidden="0" w:uiPriority="65" w:unhideWhenUsed="0"/>
+    <w:lsdException w:name="Medium List 2 Accent 5" w:semiHidden="0" w:uiPriority="66" w:unhideWhenUsed="0"/>
+    <w:lsdException w:name="Medium Grid 1 Accent 5" w:semiHidden="0" w:uiPriority="67" w:unhideWhenUsed="0"/>
+    <w:lsdException w:name="Medium Grid 2 Accent 5" w:semiHidden="0" w:uiPriority="68" w:unhideWhenUsed="0"/>
+    <w:lsdException w:name="Medium Grid 3 Accent 5" w:semiHidden="0" w:uiPriority="69" w:unhideWhenUsed="0"/>
+    <w:lsdException w:name="Dark List Accent 5" w:semiHidden="0" w:uiPriority="70" w:unhideWhenUsed="0"/>
+    <w:lsdException w:name="Colorful Shading Accent 5" w:semiHidden="0" w:uiPriority="71" w:unhideWhenUsed="0"/>
+    <w:lsdException w:name="Colorful List Accent 5" w:semiHidden="0" w:uiPriority="72" w:unhideWhenUsed="0"/>
+    <w:lsdException w:name="Colorful Grid Accent 5" w:semiHidden="0" w:uiPriority="73" w:unhideWhenUsed="0"/>
+    <w:lsdException w:name="Light Shading Accent 6" w:semiHidden="0" w:uiPriority="60" w:unhideWhenUsed="0"/>
+    <w:lsdException w:name="Light List Accent 6" w:semiHidden="0" w:uiPriority="61" w:unhideWhenUsed="0"/>
+    <w:lsdException w:name="Light Grid Accent 6" w:semiHidden="0" w:uiPriority="62" w:unhideWhenUsed="0"/>
+    <w:lsdException w:name="Medium Shading 1 Accent 6" w:semiHidden="0" w:uiPriority="63" w:unhideWhenUsed="0"/>
+    <w:lsdException w:name="Medium Shading 2 Accent 6" w:semiHidden="0" w:uiPriority="64" w:unhideWhenUsed="0"/>
+    <w:lsdException w:name="Medium List 1 Accent 6" w:semiHidden="0" w:uiPriority="65" w:unhideWhenUsed="0"/>
+    <w:lsdException w:name="Medium List 2 Accent 6" w:semiHidden="0" w:uiPriority="66" w:unhideWhenUsed="0"/>
+    <w:lsdException w:name="Medium Grid 1 Accent 6" w:semiHidden="0" w:uiPriority="67" w:unhideWhenUsed="0"/>
+    <w:lsdException w:name="Medium Grid 2 Accent 6" w:semiHidden="0" w:uiPriority="68" w:unhideWhenUsed="0"/>
+    <w:lsdException w:name="Medium Grid 3 Accent 6" w:semiHidden="0" w:uiPriority="69" w:unhideWhenUsed="0"/>
+    <w:lsdException w:name="Dark List Accent 6" w:semiHidden="0" w:uiPriority="70" w:unhideWhenUsed="0"/>
+    <w:lsdException w:name="Colorful Shading Accent 6" w:semiHidden="0" w:uiPriority="71" w:unhideWhenUsed="0"/>
+    <w:lsdException w:name="Colorful List Accent 6" w:semiHidden="0" w:uiPriority="72" w:unhideWhenUsed="0"/>
+    <w:lsdException w:name="Colorful Grid Accent 6" w:semiHidden="0" w:uiPriority="73" w:unhideWhenUsed="0"/>
+    <w:lsdException w:name="Subtle Emphasis" w:semiHidden="0" w:uiPriority="19" w:unhideWhenUsed="0" w:qFormat="1"/>
+    <w:lsdException w:name="Intense Emphasis" w:semiHidden="0" w:uiPriority="21" w:unhideWhenUsed="0" w:qFormat="1"/>
+    <w:lsdException w:name="Subtle Reference" w:semiHidden="0" w:uiPriority="31" w:unhideWhenUsed="0" w:qFormat="1"/>
+    <w:lsdException w:name="Intense Reference" w:semiHidden="0" w:uiPriority="32" w:unhideWhenUsed="0" w:qFormat="1"/>
+    <w:lsdException w:name="Book Title" w:semiHidden="0" w:uiPriority="33" w:unhideWhenUsed="0" w:qFormat="1"/>
+    <w:lsdException w:name="Bibliography" w:uiPriority="37"/>
+    <w:lsdException w:name="TOC Heading" w:uiPriority="39" w:qFormat="1"/>
+  </w:latentStyles>
+  <w:style w:type="paragraph" w:default="1" w:styleId="Normal">
+    <w:name w:val="Normal"/>
+    <w:qFormat/>
+  </w:style>
+  <w:style w:type="paragraph" w:styleId="Heading1">
+    <w:name w:val="heading 1"/>
+    <w:basedOn w:val="Normal"/>
+    <w:next w:val="Normal"/>
+    <w:link w:val="Heading1Char"/>
+    <w:uiPriority w:val="9"/>
+    <w:qFormat/>
+    <w:pPr>
+      <w:keepNext/>
+      <w:keepLines/>
+      <w:pBdr>
+        <w:bottom w:val="single" w:sz="4" w:space="1" w:color="90C226" w:themeColor="accent1"/>
+      </w:pBdr>
+      <w:spacing w:before="400" w:after="40" w:line="240" w:lineRule="auto"/>
+      <w:outlineLvl w:val="0"/>
+    </w:pPr>
+    <w:rPr>
+      <w:rFonts w:asciiTheme="majorHAnsi" w:eastAsiaTheme="majorEastAsia" w:hAnsiTheme="majorHAnsi" w:cstheme="majorBidi"/>
+      <w:color w:val="90C226" w:themeColor="accent1"/>
+      <w:sz w:val="32"/>
+      <w:szCs w:val="32"/>
+    </w:rPr>
+  </w:style>
+  <w:style w:type="paragraph" w:styleId="Heading2">
+    <w:name w:val="heading 2"/>
+    <w:basedOn w:val="Normal"/>
+    <w:next w:val="Normal"/>
+    <w:link w:val="Heading2Char"/>
+    <w:uiPriority w:val="9"/>
+    <w:semiHidden/>
+    <w:unhideWhenUsed/>
+    <w:qFormat/>
+    <w:pPr>
+      <w:keepNext/>
+      <w:keepLines/>
+      <w:spacing w:before="160" w:after="0" w:line="240" w:lineRule="auto"/>
+      <w:outlineLvl w:val="1"/>
+    </w:pPr>
+    <w:rPr>
+      <w:rFonts w:asciiTheme="majorHAnsi" w:eastAsiaTheme="majorEastAsia" w:hAnsiTheme="majorHAnsi" w:cstheme="majorBidi"/>
+      <w:color w:val="90C226" w:themeColor="accent1"/>
+      <w:sz w:val="28"/>
+      <w:szCs w:val="28"/>
+    </w:rPr>
+  </w:style>
+  <w:style w:type="paragraph" w:styleId="Heading3">
+    <w:name w:val="heading 3"/>
+    <w:basedOn w:val="Normal"/>
+    <w:next w:val="Normal"/>
+    <w:link w:val="Heading3Char"/>
+    <w:uiPriority w:val="9"/>
+    <w:semiHidden/>
+    <w:unhideWhenUsed/>
+    <w:qFormat/>
+    <w:pPr>
+      <w:keepNext/>
+      <w:keepLines/>
+      <w:spacing w:before="80" w:after="0" w:line="240" w:lineRule="auto"/>
+      <w:outlineLvl w:val="2"/>
+    </w:pPr>
+    <w:rPr>
+      <w:rFonts w:asciiTheme="majorHAnsi" w:eastAsiaTheme="majorEastAsia" w:hAnsiTheme="majorHAnsi" w:cstheme="majorBidi"/>
+      <w:color w:val="404040" w:themeColor="text1" w:themeTint="BF"/>
+      <w:sz w:val="26"/>
+      <w:szCs w:val="26"/>
+    </w:rPr>
+  </w:style>
+  <w:style w:type="paragraph" w:styleId="Heading4">
+    <w:name w:val="heading 4"/>
+    <w:basedOn w:val="Normal"/>
+    <w:next w:val="Normal"/>
+    <w:link w:val="Heading4Char"/>
+    <w:uiPriority w:val="9"/>
+    <w:semiHidden/>
+    <w:unhideWhenUsed/>
+    <w:qFormat/>
+    <w:pPr>
+      <w:keepNext/>
+      <w:keepLines/>
+      <w:spacing w:before="80" w:after="0"/>
+      <w:outlineLvl w:val="3"/>
+    </w:pPr>
+    <w:rPr>
+      <w:rFonts w:asciiTheme="majorHAnsi" w:eastAsiaTheme="majorEastAsia" w:hAnsiTheme="majorHAnsi" w:cstheme="majorBidi"/>
+      <w:sz w:val="24"/>
+      <w:szCs w:val="24"/>
+    </w:rPr>
+  </w:style>
+  <w:style w:type="paragraph" w:styleId="Heading5">
+    <w:name w:val="heading 5"/>
+    <w:basedOn w:val="Normal"/>
+    <w:next w:val="Normal"/>
+    <w:link w:val="Heading5Char"/>
+    <w:uiPriority w:val="9"/>
+    <w:semiHidden/>
+    <w:unhideWhenUsed/>
+    <w:qFormat/>
+    <w:pPr>
+      <w:keepNext/>
+      <w:keepLines/>
+      <w:spacing w:before="80" w:after="0"/>
+      <w:outlineLvl w:val="4"/>
+    </w:pPr>
+    <w:rPr>
+      <w:rFonts w:asciiTheme="majorHAnsi" w:eastAsiaTheme="majorEastAsia" w:hAnsiTheme="majorHAnsi" w:cstheme="majorBidi"/>
+      <w:i/>
+      <w:iCs/>
+      <w:sz w:val="22"/>
+      <w:szCs w:val="22"/>
+    </w:rPr>
+  </w:style>
+  <w:style w:type="paragraph" w:styleId="Heading6">
+    <w:name w:val="heading 6"/>
+    <w:basedOn w:val="Normal"/>
+    <w:next w:val="Normal"/>
+    <w:link w:val="Heading6Char"/>
+    <w:uiPriority w:val="9"/>
+    <w:semiHidden/>
+    <w:unhideWhenUsed/>
+    <w:qFormat/>
+    <w:pPr>
+      <w:keepNext/>
+      <w:keepLines/>
+      <w:spacing w:before="80" w:after="0"/>
+      <w:outlineLvl w:val="5"/>
+    </w:pPr>
+    <w:rPr>
+      <w:rFonts w:asciiTheme="majorHAnsi" w:eastAsiaTheme="majorEastAsia" w:hAnsiTheme="majorHAnsi" w:cstheme="majorBidi"/>
+      <w:color w:val="595959" w:themeColor="text1" w:themeTint="A6"/>
+    </w:rPr>
+  </w:style>
+  <w:style w:type="paragraph" w:styleId="Heading7">
+    <w:name w:val="heading 7"/>
+    <w:basedOn w:val="Normal"/>
+    <w:next w:val="Normal"/>
+    <w:link w:val="Heading7Char"/>
+    <w:uiPriority w:val="9"/>
+    <w:semiHidden/>
+    <w:unhideWhenUsed/>
+    <w:qFormat/>
+    <w:pPr>
+      <w:keepNext/>
+      <w:keepLines/>
+      <w:spacing w:before="80" w:after="0"/>
+      <w:outlineLvl w:val="6"/>
+    </w:pPr>
+    <w:rPr>
+      <w:rFonts w:asciiTheme="majorHAnsi" w:eastAsiaTheme="majorEastAsia" w:hAnsiTheme="majorHAnsi" w:cstheme="majorBidi"/>
+      <w:i/>
+      <w:iCs/>
+      <w:color w:val="595959" w:themeColor="text1" w:themeTint="A6"/>
+    </w:rPr>
+  </w:style>
+  <w:style w:type="paragraph" w:styleId="Heading8">
+    <w:name w:val="heading 8"/>
+    <w:basedOn w:val="Normal"/>
+    <w:next w:val="Normal"/>
+    <w:link w:val="Heading8Char"/>
+    <w:uiPriority w:val="9"/>
+    <w:semiHidden/>
+    <w:unhideWhenUsed/>
+    <w:qFormat/>
+    <w:pPr>
+      <w:keepNext/>
+      <w:keepLines/>
+      <w:spacing w:before="80" w:after="0"/>
+      <w:outlineLvl w:val="7"/>
+    </w:pPr>
+    <w:rPr>
+      <w:rFonts w:asciiTheme="majorHAnsi" w:eastAsiaTheme="majorEastAsia" w:hAnsiTheme="majorHAnsi" w:cstheme="majorBidi"/>
+      <w:smallCaps/>
+      <w:color w:val="595959" w:themeColor="text1" w:themeTint="A6"/>
+    </w:rPr>
+  </w:style>
+  <w:style w:type="paragraph" w:styleId="Heading9">
+    <w:name w:val="heading 9"/>
+    <w:basedOn w:val="Normal"/>
+    <w:next w:val="Normal"/>
+    <w:link w:val="Heading9Char"/>
+    <w:uiPriority w:val="9"/>
+    <w:semiHidden/>
+    <w:unhideWhenUsed/>
+    <w:qFormat/>
+    <w:pPr>
+      <w:keepNext/>
+      <w:keepLines/>
+      <w:spacing w:before="80" w:after="0"/>
+      <w:outlineLvl w:val="8"/>
+    </w:pPr>
+    <w:rPr>
+      <w:rFonts w:asciiTheme="majorHAnsi" w:eastAsiaTheme="majorEastAsia" w:hAnsiTheme="majorHAnsi" w:cstheme="majorBidi"/>
+      <w:i/>
+      <w:iCs/>
+      <w:smallCaps/>
+      <w:color w:val="595959" w:themeColor="text1" w:themeTint="A6"/>
+    </w:rPr>
+  </w:style>
+  <w:style w:type="character" w:default="1" w:styleId="DefaultParagraphFont">
+    <w:name w:val="Default Paragraph Font"/>
+    <w:uiPriority w:val="1"/>
+    <w:semiHidden/>
     <w:unhideWhenUsed/>
   </w:style>
   <w:style w:type="table" w:default="1" w:styleId="TableNormal">
@@ -2054,7 +2663,7 @@
   <a:extraClrSchemeLst/>
   <a:extLst>
     <a:ext uri="{05A4C25C-085E-4340-85A3-A5531E510DB2}">
-      <thm15:themeFamily xmlns:thm15="http://schemas.microsoft.com/office/thememl/2012/main" name="Facet" id="{C0C680CD-088A-49FC-A102-D699147F32B2}" vid="{CFBC31BA-B70F-4F30-BCAA-4F3011E16C4D}"/>
+      <thm15:themeFamily xmlns:thm15="http://schemas.microsoft.com/office/thememl/2012/main" xmlns="" name="Facet" id="{C0C680CD-088A-49FC-A102-D699147F32B2}" vid="{CFBC31BA-B70F-4F30-BCAA-4F3011E16C4D}"/>
     </a:ext>
   </a:extLst>
 </a:theme>

</xml_diff>